<commit_message>
Light updated on static files
</commit_message>
<xml_diff>
--- a/src/images/Resume_CV/ujjwal_Pandey_Resume.docx
+++ b/src/images/Resume_CV/ujjwal_Pandey_Resume.docx
@@ -1,6 +1,6 @@
 
 <file path=word/document.xml><?xml version="1.0" encoding="utf-8"?>
-<w:document xmlns:wpc="http://schemas.microsoft.com/office/word/2010/wordprocessingCanvas" xmlns:cx="http://schemas.microsoft.com/office/drawing/2014/chartex" xmlns:cx1="http://schemas.microsoft.com/office/drawing/2015/9/8/chartex" xmlns:cx2="http://schemas.microsoft.com/office/drawing/2015/10/21/chartex" xmlns:cx3="http://schemas.microsoft.com/office/drawing/2016/5/9/chartex" xmlns:cx4="http://schemas.microsoft.com/office/drawing/2016/5/10/chartex" xmlns:cx5="http://schemas.microsoft.com/office/drawing/2016/5/11/chartex" xmlns:cx6="http://schemas.microsoft.com/office/drawing/2016/5/12/chartex" xmlns:cx7="http://schemas.microsoft.com/office/drawing/2016/5/13/chartex" xmlns:cx8="http://schemas.microsoft.com/office/drawing/2016/5/14/chartex" xmlns:mc="http://schemas.openxmlformats.org/markup-compatibility/2006" xmlns:aink="http://schemas.microsoft.com/office/drawing/2016/ink" xmlns:am3d="http://schemas.microsoft.com/office/drawing/2017/model3d" xmlns:o="urn:schemas-microsoft-com:office:office" xmlns:oel="http://schemas.microsoft.com/office/2019/extlst" xmlns:r="http://schemas.openxmlformats.org/officeDocument/2006/relationships" xmlns:m="http://schemas.openxmlformats.org/officeDocument/2006/math" xmlns:v="urn:schemas-microsoft-com:vml" xmlns:wp14="http://schemas.microsoft.com/office/word/2010/wordprocessingDrawing" xmlns:wp="http://schemas.openxmlformats.org/drawingml/2006/wordprocessingDrawing" xmlns:w10="urn:schemas-microsoft-com:office:word" xmlns:w="http://schemas.openxmlformats.org/wordprocessingml/2006/main" xmlns:w14="http://schemas.microsoft.com/office/word/2010/wordml" xmlns:w15="http://schemas.microsoft.com/office/word/2012/wordml" xmlns:w16cex="http://schemas.microsoft.com/office/word/2018/wordml/cex" xmlns:w16cid="http://schemas.microsoft.com/office/word/2016/wordml/cid" xmlns:w16="http://schemas.microsoft.com/office/word/2018/wordml" xmlns:w16du="http://schemas.microsoft.com/office/word/2023/wordml/word16du" xmlns:w16sdtdh="http://schemas.microsoft.com/office/word/2020/wordml/sdtdatahash" xmlns:w16se="http://schemas.microsoft.com/office/word/2015/wordml/symex" xmlns:wpg="http://schemas.microsoft.com/office/word/2010/wordprocessingGroup" xmlns:wpi="http://schemas.microsoft.com/office/word/2010/wordprocessingInk" xmlns:wne="http://schemas.microsoft.com/office/word/2006/wordml" xmlns:wps="http://schemas.microsoft.com/office/word/2010/wordprocessingShape" mc:Ignorable="w14 w15 w16se w16cid w16 w16cex w16sdtdh wp14">
+<w:document xmlns:wpc="http://schemas.microsoft.com/office/word/2010/wordprocessingCanvas" xmlns:cx="http://schemas.microsoft.com/office/drawing/2014/chartex" xmlns:cx1="http://schemas.microsoft.com/office/drawing/2015/9/8/chartex" xmlns:cx2="http://schemas.microsoft.com/office/drawing/2015/10/21/chartex" xmlns:cx3="http://schemas.microsoft.com/office/drawing/2016/5/9/chartex" xmlns:cx4="http://schemas.microsoft.com/office/drawing/2016/5/10/chartex" xmlns:cx5="http://schemas.microsoft.com/office/drawing/2016/5/11/chartex" xmlns:cx6="http://schemas.microsoft.com/office/drawing/2016/5/12/chartex" xmlns:cx7="http://schemas.microsoft.com/office/drawing/2016/5/13/chartex" xmlns:cx8="http://schemas.microsoft.com/office/drawing/2016/5/14/chartex" xmlns:mc="http://schemas.openxmlformats.org/markup-compatibility/2006" xmlns:aink="http://schemas.microsoft.com/office/drawing/2016/ink" xmlns:am3d="http://schemas.microsoft.com/office/drawing/2017/model3d" xmlns:o="urn:schemas-microsoft-com:office:office" xmlns:r="http://schemas.openxmlformats.org/officeDocument/2006/relationships" xmlns:m="http://schemas.openxmlformats.org/officeDocument/2006/math" xmlns:v="urn:schemas-microsoft-com:vml" xmlns:wp14="http://schemas.microsoft.com/office/word/2010/wordprocessingDrawing" xmlns:wp="http://schemas.openxmlformats.org/drawingml/2006/wordprocessingDrawing" xmlns:w10="urn:schemas-microsoft-com:office:word" xmlns:w="http://schemas.openxmlformats.org/wordprocessingml/2006/main" xmlns:w14="http://schemas.microsoft.com/office/word/2010/wordml" xmlns:w15="http://schemas.microsoft.com/office/word/2012/wordml" xmlns:w16cex="http://schemas.microsoft.com/office/word/2018/wordml/cex" xmlns:w16cid="http://schemas.microsoft.com/office/word/2016/wordml/cid" xmlns:w16="http://schemas.microsoft.com/office/word/2018/wordml" xmlns:w16sdtdh="http://schemas.microsoft.com/office/word/2020/wordml/sdtdatahash" xmlns:w16se="http://schemas.microsoft.com/office/word/2015/wordml/symex" xmlns:wpg="http://schemas.microsoft.com/office/word/2010/wordprocessingGroup" xmlns:wpi="http://schemas.microsoft.com/office/word/2010/wordprocessingInk" xmlns:wne="http://schemas.microsoft.com/office/word/2006/wordml" xmlns:wps="http://schemas.microsoft.com/office/word/2010/wordprocessingShape" mc:Ignorable="w14 w15 w16se w16cid w16 w16cex w16sdtdh wp14">
   <w:body>
     <w:tbl>
       <w:tblPr>
@@ -12,13 +12,16 @@
         <w:tblLook w:val="04A0" w:firstRow="1" w:lastRow="0" w:firstColumn="1" w:lastColumn="0" w:noHBand="0" w:noVBand="1"/>
       </w:tblPr>
       <w:tblGrid>
-        <w:gridCol w:w="540"/>
-        <w:gridCol w:w="1620"/>
-        <w:gridCol w:w="1575"/>
-        <w:gridCol w:w="116"/>
-        <w:gridCol w:w="7349"/>
+        <w:gridCol w:w="509"/>
+        <w:gridCol w:w="1719"/>
+        <w:gridCol w:w="1381"/>
+        <w:gridCol w:w="263"/>
+        <w:gridCol w:w="7328"/>
       </w:tblGrid>
       <w:tr>
+        <w:trPr>
+          <w:trHeight w:val="1287"/>
+        </w:trPr>
         <w:tc>
           <w:tcPr>
             <w:tcW w:w="2160" w:type="dxa"/>
@@ -34,9 +37,17 @@
                 <w:noProof/>
               </w:rPr>
               <w:drawing>
-                <wp:inline distT="0" distB="0" distL="0" distR="0" wp14:anchorId="348460BB" wp14:editId="7216F4D8">
-                  <wp:extent cx="725343" cy="708786"/>
-                  <wp:effectExtent l="190500" t="190500" r="189230" b="186690"/>
+                <wp:anchor distT="0" distB="0" distL="114300" distR="114300" simplePos="0" relativeHeight="251658240" behindDoc="0" locked="0" layoutInCell="1" allowOverlap="1" wp14:anchorId="348460BB" wp14:editId="7BA832E1">
+                  <wp:simplePos x="0" y="0"/>
+                  <wp:positionH relativeFrom="column">
+                    <wp:posOffset>277837</wp:posOffset>
+                  </wp:positionH>
+                  <wp:positionV relativeFrom="paragraph">
+                    <wp:posOffset>187960</wp:posOffset>
+                  </wp:positionV>
+                  <wp:extent cx="829408" cy="810476"/>
+                  <wp:effectExtent l="190500" t="190500" r="199390" b="199390"/>
+                  <wp:wrapNone/>
                   <wp:docPr id="4" name="Picture 4"/>
                   <wp:cNvGraphicFramePr>
                     <a:graphicFrameLocks xmlns:a="http://schemas.openxmlformats.org/drawingml/2006/main" noChangeAspect="1"/>
@@ -64,7 +75,7 @@
                         <pic:spPr>
                           <a:xfrm>
                             <a:off x="0" y="0"/>
-                            <a:ext cx="725343" cy="708786"/>
+                            <a:ext cx="829408" cy="810476"/>
                           </a:xfrm>
                           <a:prstGeom prst="rect">
                             <a:avLst/>
@@ -83,14 +94,20 @@
                       </pic:pic>
                     </a:graphicData>
                   </a:graphic>
-                </wp:inline>
+                  <wp14:sizeRelH relativeFrom="margin">
+                    <wp14:pctWidth>0</wp14:pctWidth>
+                  </wp14:sizeRelH>
+                  <wp14:sizeRelV relativeFrom="margin">
+                    <wp14:pctHeight>0</wp14:pctHeight>
+                  </wp14:sizeRelV>
+                </wp:anchor>
               </w:drawing>
             </w:r>
           </w:p>
         </w:tc>
         <w:tc>
           <w:tcPr>
-            <w:tcW w:w="9039" w:type="dxa"/>
+            <w:tcW w:w="9040" w:type="dxa"/>
             <w:gridSpan w:val="3"/>
             <w:tcBorders>
               <w:bottom w:val="single" w:sz="4" w:space="0" w:color="FFFFFF" w:themeColor="background1"/>
@@ -113,50 +130,43 @@
             </w:pPr>
             <w:r>
               <w:rPr>
-                <w:sz w:val="36"/>
-                <w:szCs w:val="18"/>
+                <w:sz w:val="24"/>
+                <w:szCs w:val="12"/>
               </w:rPr>
               <w:t xml:space="preserve">Experience: </w:t>
             </w:r>
             <w:r>
               <w:rPr>
-                <w:sz w:val="32"/>
-                <w:szCs w:val="16"/>
-              </w:rPr>
-              <w:t>1</w:t>
-            </w:r>
-            <w:r>
-              <w:rPr>
-                <w:sz w:val="32"/>
-                <w:szCs w:val="16"/>
-              </w:rPr>
-              <w:t>.5</w:t>
-            </w:r>
-            <w:r>
-              <w:rPr>
-                <w:sz w:val="32"/>
-                <w:szCs w:val="16"/>
+                <w:sz w:val="22"/>
+                <w:szCs w:val="10"/>
+              </w:rPr>
+              <w:t>2</w:t>
+            </w:r>
+            <w:r>
+              <w:rPr>
+                <w:sz w:val="22"/>
+                <w:szCs w:val="10"/>
               </w:rPr>
               <w:t>+</w:t>
             </w:r>
             <w:r>
               <w:rPr>
-                <w:sz w:val="36"/>
-                <w:szCs w:val="18"/>
+                <w:sz w:val="24"/>
+                <w:szCs w:val="12"/>
               </w:rPr>
               <w:t xml:space="preserve"> </w:t>
             </w:r>
             <w:r>
               <w:rPr>
-                <w:sz w:val="36"/>
-                <w:szCs w:val="18"/>
+                <w:sz w:val="24"/>
+                <w:szCs w:val="12"/>
               </w:rPr>
               <w:t>y</w:t>
             </w:r>
             <w:r>
               <w:rPr>
-                <w:sz w:val="36"/>
-                <w:szCs w:val="18"/>
+                <w:sz w:val="24"/>
+                <w:szCs w:val="12"/>
               </w:rPr>
               <w:t>ear</w:t>
             </w:r>
@@ -165,8 +175,8 @@
                 <w:i/>
                 <w:iCs/>
                 <w:color w:val="C1BFBF"/>
-                <w:sz w:val="24"/>
-                <w:szCs w:val="12"/>
+                <w:sz w:val="18"/>
+                <w:szCs w:val="6"/>
               </w:rPr>
               <w:t xml:space="preserve"> </w:t>
             </w:r>
@@ -183,7 +193,7 @@
         </w:tc>
         <w:tc>
           <w:tcPr>
-            <w:tcW w:w="9039" w:type="dxa"/>
+            <w:tcW w:w="9040" w:type="dxa"/>
             <w:gridSpan w:val="3"/>
             <w:tcBorders>
               <w:top w:val="single" w:sz="4" w:space="0" w:color="FFFFFF" w:themeColor="background1"/>
@@ -201,7 +211,7 @@
       </w:tr>
       <w:tr>
         <w:trPr>
-          <w:trHeight w:val="720"/>
+          <w:trHeight w:val="660"/>
         </w:trPr>
         <w:tc>
           <w:tcPr>
@@ -212,7 +222,7 @@
         </w:tc>
         <w:tc>
           <w:tcPr>
-            <w:tcW w:w="9039" w:type="dxa"/>
+            <w:tcW w:w="9040" w:type="dxa"/>
             <w:gridSpan w:val="3"/>
           </w:tcPr>
           <w:p>
@@ -223,6 +233,9 @@
         </w:tc>
       </w:tr>
       <w:tr>
+        <w:trPr>
+          <w:trHeight w:val="429"/>
+        </w:trPr>
         <w:tc>
           <w:tcPr>
             <w:tcW w:w="540" w:type="dxa"/>
@@ -343,7 +356,7 @@
                     </wp:inline>
                   </w:drawing>
                 </mc:Choice>
-                <mc:Fallback>
+                <mc:Fallback xmlns:w16du="http://schemas.microsoft.com/office/word/2023/wordml/word16du" xmlns:oel="http://schemas.microsoft.com/office/2019/extlst">
                   <w:pict>
                     <v:group w14:anchorId="7F7F02D5" id="Group 131" o:spid="_x0000_s1026" alt="Icon Phone" style="width:16.8pt;height:16.8pt;mso-position-horizontal-relative:char;mso-position-vertical-relative:line" coordorigin="5158,21295" coordsize="2130,2130" o:gfxdata="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">
                       <v:rect id="Rectangle 132" o:spid="_x0000_s1027" style="position:absolute;left:5158;top:21295;width:2131;height:2130;visibility:visible;mso-wrap-style:square;v-text-anchor:middle" o:gfxdata="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" fillcolor="#1d3251 [3204]" stroked="f" strokeweight="1pt">
@@ -381,23 +394,16 @@
         </w:tc>
         <w:tc>
           <w:tcPr>
-            <w:tcW w:w="3195" w:type="dxa"/>
+            <w:tcW w:w="3004" w:type="dxa"/>
             <w:gridSpan w:val="2"/>
             <w:vAlign w:val="center"/>
           </w:tcPr>
           <w:p>
             <w:pPr>
               <w:pStyle w:val="Contact"/>
-              <w:rPr>
-                <w:color w:val="000000" w:themeColor="text1"/>
-              </w:rPr>
             </w:pPr>
             <w:hyperlink r:id="rId15" w:history="1">
               <w:r>
-                <w:rPr>
-                  <w:rStyle w:val="Hyperlink"/>
-                  <w:color w:val="000000" w:themeColor="text1"/>
-                </w:rPr>
                 <w:t>+91 8375-900-500</w:t>
               </w:r>
             </w:hyperlink>
@@ -405,14 +411,13 @@
         </w:tc>
         <w:tc>
           <w:tcPr>
-            <w:tcW w:w="116" w:type="dxa"/>
+            <w:tcW w:w="307" w:type="dxa"/>
           </w:tcPr>
           <w:p/>
         </w:tc>
         <w:tc>
           <w:tcPr>
-            <w:tcW w:w="7348" w:type="dxa"/>
-            <w:vMerge w:val="restart"/>
+            <w:tcW w:w="7349" w:type="dxa"/>
           </w:tcPr>
           <w:sdt>
             <w:sdtPr>
@@ -424,12 +429,16 @@
               <w:showingPlcHdr/>
               <w15:appearance w15:val="hidden"/>
             </w:sdtPr>
+            <w:sdtEndPr/>
             <w:sdtContent>
               <w:p>
                 <w:pPr>
                   <w:pStyle w:val="Heading1"/>
                 </w:pPr>
                 <w:r>
+                  <w:rPr>
+                    <w:rFonts w:asciiTheme="majorHAnsi" w:hAnsiTheme="majorHAnsi"/>
+                  </w:rPr>
                   <w:t>ABOUT ME</w:t>
                 </w:r>
               </w:p>
@@ -446,6 +455,9 @@
           <w:p>
             <w:pPr>
               <w:pStyle w:val="Contact"/>
+              <w:rPr>
+                <w:noProof/>
+              </w:rPr>
             </w:pPr>
             <w:r>
               <w:rPr>
@@ -454,7 +466,7 @@
               <mc:AlternateContent>
                 <mc:Choice Requires="wpg">
                   <w:drawing>
-                    <wp:inline distT="0" distB="0" distL="0" distR="0" wp14:anchorId="0D118008" wp14:editId="73697A29">
+                    <wp:inline distT="0" distB="0" distL="0" distR="0" wp14:anchorId="5D2DC75F" wp14:editId="40466E77">
                       <wp:extent cx="213066" cy="213066"/>
                       <wp:effectExtent l="0" t="0" r="0" b="0"/>
                       <wp:docPr id="137" name="Group 137" descr="Icon Email"/>
@@ -560,11 +572,30 @@
                 </mc:Choice>
                 <mc:Fallback>
                   <w:pict>
-                    <v:group w14:anchorId="10638AC3" id="Group 137" o:spid="_x0000_s1026" alt="Icon Email" style="width:16.8pt;height:16.8pt;mso-position-horizontal-relative:char;mso-position-vertical-relative:line" coordorigin="5158,24029" coordsize="2130,2130" o:gfxdata="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">
-                      <v:rect id="Rectangle 138" o:spid="_x0000_s1027" style="position:absolute;left:5158;top:24029;width:2131;height:2131;visibility:visible;mso-wrap-style:square;v-text-anchor:middle" o:gfxdata="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" fillcolor="#1d3251 [3204]" stroked="f" strokeweight="1pt">
+                    <v:group w14:anchorId="6983FA52" id="Group 137" o:spid="_x0000_s1026" alt="Icon Email" style="width:16.8pt;height:16.8pt;mso-position-horizontal-relative:char;mso-position-vertical-relative:line" coordorigin="5158,24029" coordsize="2130,2130" o:gfxdata="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">
+                      <v:rect id="Rectangle 138" o:spid="_x0000_s1027" alt="&quot;&quot;" style="position:absolute;left:5158;top:24029;width:2131;height:2131;visibility:visible;mso-wrap-style:square;v-text-anchor:middle" o:gfxdata="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" fillcolor="#1d3251 [3204]" stroked="f" strokeweight="1pt">
                         <o:lock v:ext="edit" aspectratio="t"/>
                       </v:rect>
-                      <v:shape id="Graphic 30" o:spid="_x0000_s1028" type="#_x0000_t75" alt="Icon Email" style="position:absolute;left:5717;top:24725;width:970;height:749;visibility:visible;mso-wrap-style:square" o:gfxdata="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">
+                      <v:shapetype id="_x0000_t75" coordsize="21600,21600" o:spt="75" o:preferrelative="t" path="m@4@5l@4@11@9@11@9@5xe" filled="f" stroked="f">
+                        <v:stroke joinstyle="miter"/>
+                        <v:formulas>
+                          <v:f eqn="if lineDrawn pixelLineWidth 0"/>
+                          <v:f eqn="sum @0 1 0"/>
+                          <v:f eqn="sum 0 0 @1"/>
+                          <v:f eqn="prod @2 1 2"/>
+                          <v:f eqn="prod @3 21600 pixelWidth"/>
+                          <v:f eqn="prod @3 21600 pixelHeight"/>
+                          <v:f eqn="sum @0 0 1"/>
+                          <v:f eqn="prod @6 1 2"/>
+                          <v:f eqn="prod @7 21600 pixelWidth"/>
+                          <v:f eqn="sum @8 21600 0"/>
+                          <v:f eqn="prod @7 21600 pixelHeight"/>
+                          <v:f eqn="sum @10 21600 0"/>
+                        </v:formulas>
+                        <v:path o:extrusionok="f" gradientshapeok="t" o:connecttype="rect"/>
+                        <o:lock v:ext="edit" aspectratio="t"/>
+                      </v:shapetype>
+                      <v:shape id="Graphic 30" o:spid="_x0000_s1028" type="#_x0000_t75" alt="Icon Email" style="position:absolute;left:5717;top:24725;width:970;height:749;visibility:visible;mso-wrap-style:square" o:gfxdata="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">
                         <v:imagedata r:id="rId18" o:title="Icon Email"/>
                       </v:shape>
                       <w10:anchorlock/>
@@ -577,23 +608,16 @@
         </w:tc>
         <w:tc>
           <w:tcPr>
-            <w:tcW w:w="3195" w:type="dxa"/>
+            <w:tcW w:w="3004" w:type="dxa"/>
             <w:gridSpan w:val="2"/>
             <w:vAlign w:val="center"/>
           </w:tcPr>
           <w:p>
             <w:pPr>
               <w:pStyle w:val="Contact"/>
-              <w:rPr>
-                <w:color w:val="000000" w:themeColor="text1"/>
-              </w:rPr>
             </w:pPr>
             <w:hyperlink r:id="rId19" w:history="1">
               <w:r>
-                <w:rPr>
-                  <w:rStyle w:val="Hyperlink"/>
-                  <w:color w:val="000000" w:themeColor="text1"/>
-                </w:rPr>
                 <w:t>ujjwalpandey.aps@gmail.com</w:t>
               </w:r>
             </w:hyperlink>
@@ -601,16 +625,88 @@
         </w:tc>
         <w:tc>
           <w:tcPr>
-            <w:tcW w:w="116" w:type="dxa"/>
+            <w:tcW w:w="307" w:type="dxa"/>
           </w:tcPr>
           <w:p/>
         </w:tc>
         <w:tc>
           <w:tcPr>
-            <w:tcW w:w="7348" w:type="dxa"/>
-            <w:vMerge/>
+            <w:tcW w:w="7349" w:type="dxa"/>
+            <w:vMerge w:val="restart"/>
           </w:tcPr>
-          <w:p/>
+          <w:p>
+            <w:pPr>
+              <w:pStyle w:val="Heading2"/>
+              <w:rPr>
+                <w:rFonts w:eastAsiaTheme="minorHAnsi" w:cstheme="minorBidi"/>
+                <w:i/>
+                <w:color w:val="1D3251" w:themeColor="accent5" w:themeShade="40"/>
+                <w:szCs w:val="14"/>
+              </w:rPr>
+            </w:pPr>
+            <w:r>
+              <w:rPr>
+                <w:rFonts w:eastAsiaTheme="minorHAnsi" w:cstheme="minorBidi"/>
+                <w:i/>
+                <w:color w:val="1D3251" w:themeColor="accent5" w:themeShade="40"/>
+                <w:szCs w:val="14"/>
+              </w:rPr>
+              <w:t xml:space="preserve">My </w:t>
+            </w:r>
+            <w:r>
+              <w:rPr>
+                <w:rFonts w:eastAsiaTheme="minorHAnsi" w:cstheme="minorBidi"/>
+                <w:i/>
+                <w:color w:val="1D3251" w:themeColor="accent5" w:themeShade="40"/>
+                <w:szCs w:val="14"/>
+              </w:rPr>
+              <w:t xml:space="preserve">Strong background in Full-Stack Development combined with my passion for coding makes me a valuable asset to the company. </w:t>
+            </w:r>
+          </w:p>
+          <w:p>
+            <w:pPr>
+              <w:pStyle w:val="Introduction"/>
+              <w:spacing w:after="0"/>
+              <w:rPr>
+                <w:sz w:val="22"/>
+                <w:szCs w:val="14"/>
+              </w:rPr>
+            </w:pPr>
+            <w:r>
+              <w:rPr>
+                <w:sz w:val="22"/>
+                <w:szCs w:val="14"/>
+              </w:rPr>
+              <w:t xml:space="preserve">Java and JavaScript are my </w:t>
+            </w:r>
+            <w:r>
+              <w:rPr>
+                <w:sz w:val="22"/>
+                <w:szCs w:val="14"/>
+              </w:rPr>
+              <w:t>proficiency</w:t>
+            </w:r>
+            <w:r>
+              <w:rPr>
+                <w:sz w:val="22"/>
+                <w:szCs w:val="14"/>
+              </w:rPr>
+              <w:t>, I led the development of multiple role-based web portals and applications. I have improved the performance and quality of various front-end and back-end applications, using better APIs algorithm and practices to enhance the experience. In addition, I have also collaborated with the Salesforce team in coding and Admin sections.</w:t>
+            </w:r>
+            <w:r>
+              <w:rPr>
+                <w:sz w:val="22"/>
+                <w:szCs w:val="14"/>
+              </w:rPr>
+              <w:t xml:space="preserve"> </w:t>
+            </w:r>
+          </w:p>
+          <w:p>
+            <w:pPr>
+              <w:pStyle w:val="Introduction"/>
+              <w:spacing w:after="0"/>
+            </w:pPr>
+          </w:p>
         </w:tc>
       </w:tr>
       <w:tr>
@@ -740,29 +836,10 @@
                 </mc:Choice>
                 <mc:Fallback>
                   <w:pict>
-                    <v:group w14:anchorId="185AA957" id="Group 140" o:spid="_x0000_s1026" alt="Icon Location" style="width:16.8pt;height:16.8pt;mso-position-horizontal-relative:char;mso-position-vertical-relative:line" coordorigin="5158,26764" coordsize="2130,2130" o:gfxdata="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">
-                      <v:rect id="Rectangle 141" o:spid="_x0000_s1027" style="position:absolute;left:5158;top:26764;width:2131;height:2131;visibility:visible;mso-wrap-style:square;v-text-anchor:middle" o:gfxdata="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" fillcolor="#1d3251 [3204]" stroked="f" strokeweight="1pt">
+                    <v:group w14:anchorId="4E596A29" id="Group 140" o:spid="_x0000_s1026" alt="Icon Location" style="width:16.8pt;height:16.8pt;mso-position-horizontal-relative:char;mso-position-vertical-relative:line" coordorigin="5158,26764" coordsize="2130,2130" o:gfxdata="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">
+                      <v:rect id="Rectangle 141" o:spid="_x0000_s1027" alt="&quot;&quot;" style="position:absolute;left:5158;top:26764;width:2131;height:2131;visibility:visible;mso-wrap-style:square;v-text-anchor:middle" o:gfxdata="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" fillcolor="#1d3251 [3204]" stroked="f" strokeweight="1pt">
                         <o:lock v:ext="edit" aspectratio="t"/>
                       </v:rect>
-                      <v:shapetype id="_x0000_t75" coordsize="21600,21600" o:spt="75" o:preferrelative="t" path="m@4@5l@4@11@9@11@9@5xe" filled="f" stroked="f">
-                        <v:stroke joinstyle="miter"/>
-                        <v:formulas>
-                          <v:f eqn="if lineDrawn pixelLineWidth 0"/>
-                          <v:f eqn="sum @0 1 0"/>
-                          <v:f eqn="sum 0 0 @1"/>
-                          <v:f eqn="prod @2 1 2"/>
-                          <v:f eqn="prod @3 21600 pixelWidth"/>
-                          <v:f eqn="prod @3 21600 pixelHeight"/>
-                          <v:f eqn="sum @0 0 1"/>
-                          <v:f eqn="prod @6 1 2"/>
-                          <v:f eqn="prod @7 21600 pixelWidth"/>
-                          <v:f eqn="sum @8 21600 0"/>
-                          <v:f eqn="prod @7 21600 pixelHeight"/>
-                          <v:f eqn="sum @10 21600 0"/>
-                        </v:formulas>
-                        <v:path o:extrusionok="f" gradientshapeok="t" o:connecttype="rect"/>
-                        <o:lock v:ext="edit" aspectratio="t"/>
-                      </v:shapetype>
                       <v:shape id="Graphic 29" o:spid="_x0000_s1028" type="#_x0000_t75" alt="Icon Location" style="position:absolute;left:5831;top:27245;width:785;height:1169;visibility:visible;mso-wrap-style:square" o:gfxdata="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">
                         <v:imagedata r:id="rId22" o:title="Icon Location"/>
                       </v:shape>
@@ -776,7 +853,7 @@
         </w:tc>
         <w:tc>
           <w:tcPr>
-            <w:tcW w:w="3195" w:type="dxa"/>
+            <w:tcW w:w="3004" w:type="dxa"/>
             <w:gridSpan w:val="2"/>
             <w:vAlign w:val="center"/>
           </w:tcPr>
@@ -786,22 +863,13 @@
               <w:spacing w:after="0"/>
             </w:pPr>
             <w:r>
-              <w:t xml:space="preserve">G-434, Sangam Vihar, </w:t>
-            </w:r>
-          </w:p>
-          <w:p>
-            <w:pPr>
-              <w:pStyle w:val="Contact"/>
-              <w:spacing w:after="0"/>
-            </w:pPr>
-            <w:r>
-              <w:t>New Delhi, Delhi - 110060</w:t>
+              <w:t>G-434, Devoli, New Delhi, Delhi - 110060</w:t>
             </w:r>
           </w:p>
         </w:tc>
         <w:tc>
           <w:tcPr>
-            <w:tcW w:w="116" w:type="dxa"/>
+            <w:tcW w:w="307" w:type="dxa"/>
           </w:tcPr>
           <w:p>
             <w:pPr>
@@ -811,164 +879,9 @@
         </w:tc>
         <w:tc>
           <w:tcPr>
-            <w:tcW w:w="7348" w:type="dxa"/>
-            <w:vMerge w:val="restart"/>
+            <w:tcW w:w="7349" w:type="dxa"/>
+            <w:vMerge/>
           </w:tcPr>
-          <w:p>
-            <w:pPr>
-              <w:pStyle w:val="Introduction"/>
-              <w:spacing w:after="0"/>
-              <w:rPr>
-                <w:sz w:val="22"/>
-                <w:szCs w:val="14"/>
-              </w:rPr>
-            </w:pPr>
-            <w:r>
-              <w:rPr>
-                <w:sz w:val="22"/>
-                <w:szCs w:val="14"/>
-              </w:rPr>
-              <w:t>GNIIT</w:t>
-            </w:r>
-            <w:r>
-              <w:rPr>
-                <w:sz w:val="18"/>
-                <w:szCs w:val="10"/>
-              </w:rPr>
-              <w:t xml:space="preserve"> (9.0 CGPA)</w:t>
-            </w:r>
-            <w:r>
-              <w:rPr>
-                <w:sz w:val="18"/>
-                <w:szCs w:val="10"/>
-              </w:rPr>
-              <w:t xml:space="preserve"> </w:t>
-            </w:r>
-            <w:r>
-              <w:rPr>
-                <w:sz w:val="22"/>
-                <w:szCs w:val="14"/>
-              </w:rPr>
-              <w:t>and BCA</w:t>
-            </w:r>
-            <w:r>
-              <w:rPr>
-                <w:sz w:val="22"/>
-                <w:szCs w:val="14"/>
-              </w:rPr>
-              <w:t xml:space="preserve"> </w:t>
-            </w:r>
-            <w:r>
-              <w:rPr>
-                <w:sz w:val="18"/>
-                <w:szCs w:val="10"/>
-              </w:rPr>
-              <w:t>(</w:t>
-            </w:r>
-            <w:r>
-              <w:rPr>
-                <w:sz w:val="18"/>
-                <w:szCs w:val="10"/>
-              </w:rPr>
-              <w:t>6.5 CGPA</w:t>
-            </w:r>
-            <w:r>
-              <w:rPr>
-                <w:sz w:val="18"/>
-                <w:szCs w:val="10"/>
-              </w:rPr>
-              <w:t>)</w:t>
-            </w:r>
-            <w:r>
-              <w:rPr>
-                <w:sz w:val="22"/>
-                <w:szCs w:val="14"/>
-              </w:rPr>
-              <w:t xml:space="preserve"> graduate</w:t>
-            </w:r>
-            <w:r>
-              <w:rPr>
-                <w:sz w:val="22"/>
-                <w:szCs w:val="14"/>
-              </w:rPr>
-              <w:t xml:space="preserve">, </w:t>
-            </w:r>
-            <w:proofErr w:type="gramStart"/>
-            <w:r>
-              <w:rPr>
-                <w:sz w:val="22"/>
-                <w:szCs w:val="14"/>
-              </w:rPr>
-              <w:t>Best</w:t>
-            </w:r>
-            <w:proofErr w:type="gramEnd"/>
-            <w:r>
-              <w:rPr>
-                <w:sz w:val="22"/>
-                <w:szCs w:val="14"/>
-              </w:rPr>
-              <w:t xml:space="preserve"> in class</w:t>
-            </w:r>
-            <w:r>
-              <w:rPr>
-                <w:sz w:val="22"/>
-                <w:szCs w:val="14"/>
-              </w:rPr>
-              <w:t xml:space="preserve"> in Web Development skills including Front-end, Back-end,</w:t>
-            </w:r>
-            <w:r>
-              <w:rPr>
-                <w:sz w:val="22"/>
-                <w:szCs w:val="14"/>
-              </w:rPr>
-              <w:t xml:space="preserve"> Server-side</w:t>
-            </w:r>
-            <w:r>
-              <w:rPr>
-                <w:sz w:val="22"/>
-                <w:szCs w:val="14"/>
-              </w:rPr>
-              <w:t>, willing to learn more and become better</w:t>
-            </w:r>
-          </w:p>
-          <w:p>
-            <w:pPr>
-              <w:pStyle w:val="Introduction"/>
-              <w:spacing w:after="0"/>
-              <w:rPr>
-                <w:sz w:val="22"/>
-                <w:szCs w:val="14"/>
-              </w:rPr>
-            </w:pPr>
-            <w:r>
-              <w:rPr>
-                <w:sz w:val="22"/>
-                <w:szCs w:val="14"/>
-              </w:rPr>
-              <w:t>P</w:t>
-            </w:r>
-            <w:r>
-              <w:rPr>
-                <w:sz w:val="22"/>
-                <w:szCs w:val="14"/>
-              </w:rPr>
-              <w:t>assionate about building</w:t>
-            </w:r>
-            <w:r>
-              <w:rPr>
-                <w:sz w:val="22"/>
-                <w:szCs w:val="14"/>
-              </w:rPr>
-              <w:t xml:space="preserve"> robust,</w:t>
-            </w:r>
-            <w:r>
-              <w:rPr>
-                <w:sz w:val="22"/>
-                <w:szCs w:val="14"/>
-              </w:rPr>
-              <w:t xml:space="preserve"> innovative and user-friendly web applications using cutting-edge technologies, with over 1.5+ yr. of experience.</w:t>
-            </w:r>
-          </w:p>
           <w:p>
             <w:pPr>
               <w:pStyle w:val="Introduction"/>
@@ -1104,11 +1017,11 @@
                 </mc:Choice>
                 <mc:Fallback>
                   <w:pict>
-                    <v:group w14:anchorId="06618B2A" id="Group 143" o:spid="_x0000_s1026" alt="Icon LinkedIn" style="width:16.8pt;height:16.8pt;mso-position-horizontal-relative:char;mso-position-vertical-relative:line" coordorigin="5158,29499" coordsize="2130,2130" o:gfxdata="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">
-                      <v:rect id="Rectangle 144" o:spid="_x0000_s1027" style="position:absolute;left:5158;top:29499;width:2131;height:2130;visibility:visible;mso-wrap-style:square;v-text-anchor:middle" o:gfxdata="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" fillcolor="#1d3251 [3204]" stroked="f" strokeweight="1pt">
+                    <v:group w14:anchorId="6D78020E" id="Group 143" o:spid="_x0000_s1026" alt="Icon LinkedIn" style="width:16.8pt;height:16.8pt;mso-position-horizontal-relative:char;mso-position-vertical-relative:line" coordorigin="5158,29499" coordsize="2130,2130" o:gfxdata="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">
+                      <v:rect id="Rectangle 144" o:spid="_x0000_s1027" alt="&quot;&quot;" style="position:absolute;left:5158;top:29499;width:2131;height:2130;visibility:visible;mso-wrap-style:square;v-text-anchor:middle" o:gfxdata="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" fillcolor="#1d3251 [3204]" stroked="f" strokeweight="1pt">
                         <o:lock v:ext="edit" aspectratio="t"/>
                       </v:rect>
-                      <v:shape id="Graphic 34" o:spid="_x0000_s1028" type="#_x0000_t75" alt="Call center" style="position:absolute;left:5544;top:29884;width:1359;height:1360;visibility:visible;mso-wrap-style:square" o:gfxdata="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">
+                      <v:shape id="Graphic 34" o:spid="_x0000_s1028" type="#_x0000_t75" alt="Call center" style="position:absolute;left:5544;top:29884;width:1359;height:1360;visibility:visible;mso-wrap-style:square" o:gfxdata="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">
                         <v:imagedata r:id="rId25" o:title="Call center"/>
                       </v:shape>
                       <w10:anchorlock/>
@@ -1121,23 +1034,16 @@
         </w:tc>
         <w:tc>
           <w:tcPr>
-            <w:tcW w:w="3195" w:type="dxa"/>
+            <w:tcW w:w="3004" w:type="dxa"/>
             <w:gridSpan w:val="2"/>
             <w:vAlign w:val="center"/>
           </w:tcPr>
           <w:p>
             <w:pPr>
               <w:pStyle w:val="Contact"/>
-              <w:rPr>
-                <w:color w:val="0D0D0D" w:themeColor="text1" w:themeTint="F2"/>
-              </w:rPr>
             </w:pPr>
             <w:hyperlink r:id="rId26" w:history="1">
               <w:r>
-                <w:rPr>
-                  <w:rStyle w:val="Hyperlink"/>
-                  <w:color w:val="171717" w:themeColor="background2" w:themeShade="1A"/>
-                </w:rPr>
                 <w:t>All Profiles</w:t>
               </w:r>
             </w:hyperlink>
@@ -1145,13 +1051,13 @@
         </w:tc>
         <w:tc>
           <w:tcPr>
-            <w:tcW w:w="116" w:type="dxa"/>
+            <w:tcW w:w="307" w:type="dxa"/>
           </w:tcPr>
           <w:p/>
         </w:tc>
         <w:tc>
           <w:tcPr>
-            <w:tcW w:w="7348" w:type="dxa"/>
+            <w:tcW w:w="7349" w:type="dxa"/>
             <w:vMerge/>
           </w:tcPr>
           <w:p/>
@@ -1168,9 +1074,6 @@
               <w:pStyle w:val="Contact"/>
             </w:pPr>
             <w:r>
-              <w:rPr>
-                <w:noProof/>
-              </w:rPr>
               <mc:AlternateContent>
                 <mc:Choice Requires="wpg">
                   <w:drawing>
@@ -1280,8 +1183,8 @@
                 </mc:Choice>
                 <mc:Fallback>
                   <w:pict>
-                    <v:group w14:anchorId="7AFC32C9" id="Group 150" o:spid="_x0000_s1026" alt="Icon Website" style="width:16.8pt;height:16.8pt;mso-position-horizontal-relative:char;mso-position-vertical-relative:line" coordorigin="5158,34968" coordsize="2130,2130" o:gfxdata="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">
-                      <v:rect id="Rectangle 151" o:spid="_x0000_s1027" style="position:absolute;left:5158;top:34968;width:2131;height:2130;visibility:visible;mso-wrap-style:square;v-text-anchor:middle" o:gfxdata="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" fillcolor="#1d3251 [3204]" stroked="f" strokeweight="1pt">
+                    <v:group w14:anchorId="0AE74D44" id="Group 150" o:spid="_x0000_s1026" alt="Icon Website" style="width:16.8pt;height:16.8pt;mso-position-horizontal-relative:char;mso-position-vertical-relative:line" coordorigin="5158,34968" coordsize="2130,2130" o:gfxdata="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">
+                      <v:rect id="Rectangle 151" o:spid="_x0000_s1027" alt="&quot;&quot;" style="position:absolute;left:5158;top:34968;width:2131;height:2130;visibility:visible;mso-wrap-style:square;v-text-anchor:middle" o:gfxdata="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" fillcolor="#1d3251 [3204]" stroked="f" strokeweight="1pt">
                         <o:lock v:ext="edit" aspectratio="t"/>
                       </v:rect>
                       <v:shape id="Graphic 31" o:spid="_x0000_s1028" type="#_x0000_t75" alt="Link" style="position:absolute;left:5401;top:35211;width:1645;height:1644;visibility:visible;mso-wrap-style:square" o:gfxdata="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">
@@ -1297,24 +1200,16 @@
         </w:tc>
         <w:tc>
           <w:tcPr>
-            <w:tcW w:w="3195" w:type="dxa"/>
+            <w:tcW w:w="3004" w:type="dxa"/>
             <w:gridSpan w:val="2"/>
             <w:vAlign w:val="center"/>
           </w:tcPr>
           <w:p>
             <w:pPr>
               <w:pStyle w:val="Contact"/>
-              <w:rPr>
-                <w:rStyle w:val="Hyperlink"/>
-                <w:color w:val="171717" w:themeColor="background2" w:themeShade="1A"/>
-              </w:rPr>
             </w:pPr>
             <w:hyperlink r:id="rId30" w:history="1">
               <w:r>
-                <w:rPr>
-                  <w:rStyle w:val="Hyperlink"/>
-                  <w:color w:val="171717" w:themeColor="background2" w:themeShade="1A"/>
-                </w:rPr>
                 <w:t>Portfolio</w:t>
               </w:r>
             </w:hyperlink>
@@ -1322,13 +1217,13 @@
         </w:tc>
         <w:tc>
           <w:tcPr>
-            <w:tcW w:w="116" w:type="dxa"/>
+            <w:tcW w:w="307" w:type="dxa"/>
           </w:tcPr>
           <w:p/>
         </w:tc>
         <w:tc>
           <w:tcPr>
-            <w:tcW w:w="7348" w:type="dxa"/>
+            <w:tcW w:w="7349" w:type="dxa"/>
             <w:vMerge/>
           </w:tcPr>
           <w:p/>
@@ -1340,20 +1235,20 @@
         </w:trPr>
         <w:tc>
           <w:tcPr>
-            <w:tcW w:w="3735" w:type="dxa"/>
+            <w:tcW w:w="3544" w:type="dxa"/>
             <w:gridSpan w:val="3"/>
           </w:tcPr>
           <w:p/>
         </w:tc>
         <w:tc>
           <w:tcPr>
-            <w:tcW w:w="116" w:type="dxa"/>
+            <w:tcW w:w="307" w:type="dxa"/>
           </w:tcPr>
           <w:p/>
         </w:tc>
         <w:tc>
           <w:tcPr>
-            <w:tcW w:w="7348" w:type="dxa"/>
+            <w:tcW w:w="7349" w:type="dxa"/>
             <w:vMerge/>
             <w:tcBorders>
               <w:bottom w:val="single" w:sz="4" w:space="0" w:color="D9D9D9" w:themeColor="background1" w:themeShade="D9"/>
@@ -1365,20 +1260,12 @@
       <w:tr>
         <w:tc>
           <w:tcPr>
-            <w:tcW w:w="3735" w:type="dxa"/>
+            <w:tcW w:w="3544" w:type="dxa"/>
             <w:gridSpan w:val="3"/>
             <w:tcBorders>
               <w:right w:val="single" w:sz="4" w:space="0" w:color="D9D9D9" w:themeColor="background1" w:themeShade="D9"/>
             </w:tcBorders>
           </w:tcPr>
-          <w:p>
-            <w:pPr>
-              <w:pStyle w:val="Heading1"/>
-              <w:tabs>
-                <w:tab w:val="right" w:pos="3865"/>
-              </w:tabs>
-            </w:pPr>
-          </w:p>
           <w:p>
             <w:pPr>
               <w:pStyle w:val="Heading1"/>
@@ -1399,6 +1286,7 @@
                 <w:showingPlcHdr/>
                 <w15:appearance w15:val="hidden"/>
               </w:sdtPr>
+              <w:sdtEndPr/>
               <w:sdtContent>
                 <w:r>
                   <w:t>Skills</w:t>
@@ -2201,6 +2089,7 @@
                                           <w:showingPlcHdr/>
                                           <w15:appearance w15:val="hidden"/>
                                         </w:sdtPr>
+                                        <w:sdtEndPr/>
                                         <w:sdtContent>
                                           <w:r>
                                             <w:t>10 / 10</w:t>
@@ -2422,7 +2311,7 @@
                 </mc:Choice>
                 <mc:Fallback>
                   <w:pict>
-                    <v:group w14:anchorId="2FDFB9E2" id="Group 153" o:spid="_x0000_s1026" alt="&quot;&quot;" style="width:169.45pt;height:159.45pt;mso-position-horizontal-relative:char;mso-position-vertical-relative:line" coordsize="21520,20247" o:gfxdata="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">
+                    <v:group w14:anchorId="2FDFB9E2" id="Group 153" o:spid="_x0000_s1026" alt="&quot;&quot;" style="width:169.45pt;height:159.45pt;mso-position-horizontal-relative:char;mso-position-vertical-relative:line" coordsize="21520,20247" o:gfxdata="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">
                       <v:group id="Group 16" o:spid="_x0000_s1027" alt="Skill" style="position:absolute;width:21520;height:3197" coordorigin="5021,49134" coordsize="21520,3197" o:gfxdata="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">
                         <v:shapetype id="_x0000_t202" coordsize="21600,21600" o:spt="202" path="m,l,21600r21600,l21600,xe">
                           <v:stroke joinstyle="miter"/>
@@ -2626,6 +2515,7 @@
                                     <w:showingPlcHdr/>
                                     <w15:appearance w15:val="hidden"/>
                                   </w:sdtPr>
+                                  <w:sdtEndPr/>
                                   <w:sdtContent>
                                     <w:r>
                                       <w:t>10 / 10</w:t>
@@ -2709,6 +2599,7 @@
               <w:showingPlcHdr/>
               <w15:appearance w15:val="hidden"/>
             </w:sdtPr>
+            <w:sdtEndPr/>
             <w:sdtContent>
               <w:p>
                 <w:pPr>
@@ -2736,90 +2627,110 @@
                 <w:b/>
                 <w:bCs/>
               </w:rPr>
-              <w:t>GNIIT</w:t>
+              <w:t xml:space="preserve">Masters | </w:t>
             </w:r>
             <w:r>
               <w:rPr>
                 <w:b/>
                 <w:bCs/>
               </w:rPr>
-              <w:t xml:space="preserve"> - </w:t>
+              <w:t>MCA</w:t>
             </w:r>
             <w:r>
               <w:rPr>
                 <w:b/>
                 <w:bCs/>
               </w:rPr>
-              <w:t>NIIT</w:t>
+              <w:t xml:space="preserve"> </w:t>
+            </w:r>
+            <w:r>
+              <w:rPr>
+                <w:b/>
+                <w:bCs/>
+              </w:rPr>
+              <w:t>–</w:t>
+            </w:r>
+            <w:r>
+              <w:rPr>
+                <w:b/>
+                <w:bCs/>
+              </w:rPr>
+              <w:t xml:space="preserve"> </w:t>
+            </w:r>
+            <w:r>
+              <w:rPr>
+                <w:b/>
+                <w:bCs/>
+              </w:rPr>
+              <w:t>Amity University</w:t>
             </w:r>
           </w:p>
           <w:p>
             <w:r>
-              <w:t>Jan/</w:t>
-            </w:r>
-            <w:r>
-              <w:t>2019-</w:t>
-            </w:r>
-            <w:r>
-              <w:t>Oct/</w:t>
-            </w:r>
-            <w:r>
-              <w:t>202</w:t>
-            </w:r>
-            <w:r>
-              <w:t>2</w:t>
+              <w:t>J</w:t>
+            </w:r>
+            <w:r>
+              <w:t>uly</w:t>
+            </w:r>
+            <w:r>
+              <w:t>/20</w:t>
+            </w:r>
+            <w:r>
+              <w:t>23</w:t>
             </w:r>
           </w:p>
           <w:p>
             <w:pPr>
               <w:pStyle w:val="Heading2"/>
+            </w:pPr>
+            <w:r>
               <w:rPr>
                 <w:b/>
                 <w:bCs/>
               </w:rPr>
-            </w:pPr>
+              <w:t xml:space="preserve">Specialization | </w:t>
+            </w:r>
             <w:r>
               <w:rPr>
                 <w:b/>
                 <w:bCs/>
               </w:rPr>
-              <w:t>BCA</w:t>
+              <w:t xml:space="preserve">GNIIT </w:t>
             </w:r>
             <w:r>
               <w:rPr>
                 <w:b/>
                 <w:bCs/>
               </w:rPr>
-              <w:t xml:space="preserve"> - </w:t>
+              <w:t>–</w:t>
             </w:r>
             <w:r>
               <w:rPr>
                 <w:b/>
                 <w:bCs/>
               </w:rPr>
-              <w:t>IGNOU</w:t>
+              <w:t xml:space="preserve"> NIIT</w:t>
+            </w:r>
+            <w:r>
+              <w:rPr>
+                <w:b/>
+                <w:bCs/>
+              </w:rPr>
+              <w:t xml:space="preserve"> </w:t>
+            </w:r>
+            <w:r>
+              <w:rPr>
+                <w:i/>
+                <w:iCs/>
+                <w:sz w:val="18"/>
+                <w:szCs w:val="22"/>
+              </w:rPr>
+              <w:t>(Regular)</w:t>
             </w:r>
           </w:p>
           <w:p>
             <w:r>
-              <w:t>July/2018-</w:t>
-            </w:r>
-            <w:r>
-              <w:t>June/</w:t>
-            </w:r>
-            <w:r>
-              <w:t>2021</w:t>
-            </w:r>
-            <w:r>
-              <w:t xml:space="preserve"> </w:t>
-            </w:r>
-            <w:r>
-              <w:rPr>
-                <w:i/>
-                <w:iCs/>
-                <w:color w:val="595959" w:themeColor="text1" w:themeTint="A6"/>
-              </w:rPr>
-              <w:t>(offline exams)</w:t>
+              <w:t>Jan/2019-Oct/2022</w:t>
             </w:r>
           </w:p>
           <w:p>
@@ -2835,21 +2746,19 @@
                 <w:b/>
                 <w:bCs/>
               </w:rPr>
-              <w:t>12</w:t>
+              <w:t xml:space="preserve">Graduation | </w:t>
             </w:r>
             <w:r>
               <w:rPr>
                 <w:b/>
                 <w:bCs/>
-                <w:vertAlign w:val="superscript"/>
-              </w:rPr>
-              <w:t>th</w:t>
+              </w:rPr>
+              <w:t>BCA</w:t>
             </w:r>
             <w:r>
               <w:rPr>
                 <w:b/>
                 <w:bCs/>
-                <w:vertAlign w:val="superscript"/>
               </w:rPr>
               <w:t xml:space="preserve"> </w:t>
             </w:r>
@@ -2858,7 +2767,7 @@
                 <w:b/>
                 <w:bCs/>
               </w:rPr>
-              <w:t>– CBSE,</w:t>
+              <w:t>–</w:t>
             </w:r>
             <w:r>
               <w:rPr>
@@ -2872,75 +2781,52 @@
                 <w:b/>
                 <w:bCs/>
               </w:rPr>
-              <w:t>K</w:t>
+              <w:t>IGNOU</w:t>
             </w:r>
             <w:r>
               <w:rPr>
                 <w:b/>
                 <w:bCs/>
               </w:rPr>
-              <w:t>.</w:t>
-            </w:r>
-            <w:r>
-              <w:rPr>
-                <w:b/>
-                <w:bCs/>
-              </w:rPr>
-              <w:t>G</w:t>
-            </w:r>
-            <w:r>
-              <w:rPr>
-                <w:b/>
-                <w:bCs/>
-              </w:rPr>
-              <w:t>.</w:t>
-            </w:r>
-            <w:r>
-              <w:rPr>
-                <w:b/>
-                <w:bCs/>
-              </w:rPr>
-              <w:t>S</w:t>
-            </w:r>
-            <w:r>
-              <w:rPr>
-                <w:b/>
-                <w:bCs/>
-              </w:rPr>
-              <w:t>.</w:t>
-            </w:r>
-            <w:r>
-              <w:rPr>
-                <w:b/>
-                <w:bCs/>
-              </w:rPr>
-              <w:t>B</w:t>
-            </w:r>
-            <w:r>
-              <w:rPr>
-                <w:b/>
-                <w:bCs/>
-              </w:rPr>
-              <w:t>.</w:t>
-            </w:r>
-            <w:r>
-              <w:rPr>
-                <w:b/>
-                <w:bCs/>
-              </w:rPr>
-              <w:t>V</w:t>
-            </w:r>
-            <w:r>
-              <w:rPr>
-                <w:b/>
-                <w:bCs/>
-              </w:rPr>
-              <w:t>.</w:t>
+              <w:t xml:space="preserve"> </w:t>
+            </w:r>
+            <w:r>
+              <w:rPr>
+                <w:i/>
+                <w:iCs/>
+                <w:sz w:val="18"/>
+                <w:szCs w:val="22"/>
+              </w:rPr>
+              <w:t>(</w:t>
+            </w:r>
+            <w:r>
+              <w:rPr>
+                <w:i/>
+                <w:iCs/>
+                <w:sz w:val="18"/>
+                <w:szCs w:val="22"/>
+              </w:rPr>
+              <w:t>Offline</w:t>
+            </w:r>
+            <w:r>
+              <w:rPr>
+                <w:i/>
+                <w:iCs/>
+                <w:sz w:val="18"/>
+                <w:szCs w:val="22"/>
+              </w:rPr>
+              <w:t>)</w:t>
             </w:r>
           </w:p>
           <w:p>
             <w:r>
-              <w:t>2017</w:t>
+              <w:t>July/2018-</w:t>
+            </w:r>
+            <w:r>
+              <w:t>June/</w:t>
+            </w:r>
+            <w:r>
+              <w:t>2021</w:t>
             </w:r>
           </w:p>
           <w:p>
@@ -2956,7 +2842,7 @@
                 <w:b/>
                 <w:bCs/>
               </w:rPr>
-              <w:t>10</w:t>
+              <w:t>12</w:t>
             </w:r>
             <w:r>
               <w:rPr>
@@ -2964,28 +2850,28 @@
                 <w:bCs/>
                 <w:vertAlign w:val="superscript"/>
               </w:rPr>
-              <w:t xml:space="preserve">th </w:t>
+              <w:t>th</w:t>
             </w:r>
             <w:r>
               <w:rPr>
                 <w:b/>
                 <w:bCs/>
               </w:rPr>
-              <w:t>– CBSE, A</w:t>
+              <w:t>,</w:t>
             </w:r>
             <w:r>
               <w:rPr>
                 <w:b/>
                 <w:bCs/>
               </w:rPr>
-              <w:t>.</w:t>
+              <w:t xml:space="preserve"> </w:t>
             </w:r>
             <w:r>
               <w:rPr>
                 <w:b/>
                 <w:bCs/>
               </w:rPr>
-              <w:t>P</w:t>
+              <w:t>K</w:t>
             </w:r>
             <w:r>
               <w:rPr>
@@ -2999,7 +2885,7 @@
                 <w:b/>
                 <w:bCs/>
               </w:rPr>
-              <w:t>S</w:t>
+              <w:t>G</w:t>
             </w:r>
             <w:r>
               <w:rPr>
@@ -3007,6 +2893,164 @@
                 <w:bCs/>
               </w:rPr>
               <w:t>.</w:t>
+            </w:r>
+            <w:r>
+              <w:rPr>
+                <w:b/>
+                <w:bCs/>
+              </w:rPr>
+              <w:t>S</w:t>
+            </w:r>
+            <w:r>
+              <w:rPr>
+                <w:b/>
+                <w:bCs/>
+              </w:rPr>
+              <w:t>.</w:t>
+            </w:r>
+            <w:r>
+              <w:rPr>
+                <w:b/>
+                <w:bCs/>
+              </w:rPr>
+              <w:t>B</w:t>
+            </w:r>
+            <w:r>
+              <w:rPr>
+                <w:b/>
+                <w:bCs/>
+              </w:rPr>
+              <w:t>.</w:t>
+            </w:r>
+            <w:r>
+              <w:rPr>
+                <w:b/>
+                <w:bCs/>
+              </w:rPr>
+              <w:t>V</w:t>
+            </w:r>
+            <w:r>
+              <w:rPr>
+                <w:b/>
+                <w:bCs/>
+              </w:rPr>
+              <w:t>.</w:t>
+            </w:r>
+            <w:r>
+              <w:rPr>
+                <w:b/>
+                <w:bCs/>
+              </w:rPr>
+              <w:t xml:space="preserve"> </w:t>
+            </w:r>
+            <w:r>
+              <w:rPr>
+                <w:b/>
+                <w:bCs/>
+              </w:rPr>
+              <w:t>–</w:t>
+            </w:r>
+            <w:r>
+              <w:rPr>
+                <w:b/>
+                <w:bCs/>
+              </w:rPr>
+              <w:t xml:space="preserve"> </w:t>
+            </w:r>
+            <w:r>
+              <w:rPr>
+                <w:b/>
+                <w:bCs/>
+              </w:rPr>
+              <w:t>CBS</w:t>
+            </w:r>
+            <w:r>
+              <w:rPr>
+                <w:b/>
+                <w:bCs/>
+              </w:rPr>
+              <w:t xml:space="preserve">E </w:t>
+            </w:r>
+          </w:p>
+          <w:p>
+            <w:r>
+              <w:t>2017</w:t>
+            </w:r>
+          </w:p>
+          <w:p>
+            <w:pPr>
+              <w:pStyle w:val="Heading2"/>
+            </w:pPr>
+            <w:r>
+              <w:rPr>
+                <w:b/>
+                <w:bCs/>
+              </w:rPr>
+              <w:t>10</w:t>
+            </w:r>
+            <w:r>
+              <w:rPr>
+                <w:b/>
+                <w:bCs/>
+                <w:vertAlign w:val="superscript"/>
+              </w:rPr>
+              <w:t>th</w:t>
+            </w:r>
+            <w:r>
+              <w:rPr>
+                <w:b/>
+                <w:bCs/>
+              </w:rPr>
+              <w:t>,</w:t>
+            </w:r>
+            <w:r>
+              <w:rPr>
+                <w:b/>
+                <w:bCs/>
+              </w:rPr>
+              <w:t xml:space="preserve"> </w:t>
+            </w:r>
+            <w:r>
+              <w:rPr>
+                <w:b/>
+                <w:bCs/>
+              </w:rPr>
+              <w:t>A.P.S.</w:t>
+            </w:r>
+            <w:r>
+              <w:rPr>
+                <w:b/>
+                <w:bCs/>
+              </w:rPr>
+              <w:t xml:space="preserve"> </w:t>
+            </w:r>
+            <w:r>
+              <w:rPr>
+                <w:b/>
+                <w:bCs/>
+              </w:rPr>
+              <w:t>–</w:t>
+            </w:r>
+            <w:r>
+              <w:rPr>
+                <w:b/>
+                <w:bCs/>
+              </w:rPr>
+              <w:t xml:space="preserve"> </w:t>
+            </w:r>
+            <w:r>
+              <w:rPr>
+                <w:b/>
+                <w:bCs/>
+              </w:rPr>
+              <w:t>CBSE</w:t>
+            </w:r>
+            <w:r>
+              <w:rPr>
+                <w:b/>
+                <w:bCs/>
+              </w:rPr>
+              <w:t xml:space="preserve"> </w:t>
             </w:r>
           </w:p>
           <w:p>
@@ -3017,7 +3061,7 @@
         </w:tc>
         <w:tc>
           <w:tcPr>
-            <w:tcW w:w="116" w:type="dxa"/>
+            <w:tcW w:w="307" w:type="dxa"/>
             <w:tcBorders>
               <w:left w:val="single" w:sz="4" w:space="0" w:color="D9D9D9" w:themeColor="background1" w:themeShade="D9"/>
             </w:tcBorders>
@@ -3030,7 +3074,7 @@
         </w:tc>
         <w:tc>
           <w:tcPr>
-            <w:tcW w:w="7348" w:type="dxa"/>
+            <w:tcW w:w="7349" w:type="dxa"/>
           </w:tcPr>
           <w:p>
             <w:pPr>
@@ -3100,6 +3144,7 @@
           <w:p>
             <w:pPr>
               <w:pStyle w:val="Heading3"/>
+              <w:spacing w:line="240" w:lineRule="auto"/>
               <w:rPr>
                 <w:b/>
                 <w:bCs/>
@@ -3111,17 +3156,73 @@
                 <w:bCs/>
               </w:rPr>
               <w:t>Safety Labs, Noida Sec-2</w:t>
+            </w:r>
+            <w:r>
+              <w:rPr>
+                <w:b/>
+                <w:bCs/>
+              </w:rPr>
+              <w:t xml:space="preserve"> </w:t>
+            </w:r>
+            <w:r>
+              <w:rPr>
+                <w:b/>
+                <w:bCs/>
+                <w:i/>
+                <w:iCs/>
+              </w:rPr>
+              <w:t>(</w:t>
+            </w:r>
+            <w:r>
+              <w:rPr>
+                <w:b/>
+                <w:bCs/>
+                <w:i/>
+                <w:iCs/>
+              </w:rPr>
+              <w:t>Canadian Company</w:t>
+            </w:r>
+            <w:r>
+              <w:rPr>
+                <w:b/>
+                <w:bCs/>
+                <w:i/>
+                <w:iCs/>
+              </w:rPr>
+              <w:t>)</w:t>
             </w:r>
           </w:p>
           <w:p>
             <w:pPr>
               <w:pStyle w:val="Heading5"/>
+              <w:spacing w:line="240" w:lineRule="auto"/>
             </w:pPr>
             <w:r>
-              <w:t>Java-Developer &gt; Full-stack Developer</w:t>
-            </w:r>
-            <w:r>
-              <w:t>, Feb</w:t>
+              <w:t>Java-Developer &gt; Full-</w:t>
+            </w:r>
+            <w:r>
+              <w:t>S</w:t>
+            </w:r>
+            <w:r>
+              <w:t xml:space="preserve">tack </w:t>
+            </w:r>
+            <w:r>
+              <w:t>W</w:t>
+            </w:r>
+            <w:r>
+              <w:t xml:space="preserve">eb </w:t>
+            </w:r>
+            <w:r>
+              <w:t>Developer</w:t>
+            </w:r>
+            <w:r>
+              <w:t xml:space="preserve"> with Java and JavaScript</w:t>
+            </w:r>
+            <w:r>
+              <w:t xml:space="preserve"> |</w:t>
+            </w:r>
+            <w:r>
+              <w:t xml:space="preserve"> Feb</w:t>
             </w:r>
             <w:r>
               <w:t>/</w:t>
@@ -3138,30 +3239,22 @@
               <w:pStyle w:val="ListBullet"/>
             </w:pPr>
             <w:r>
-              <w:t xml:space="preserve">Team leader </w:t>
-            </w:r>
-            <w:r>
-              <w:t xml:space="preserve">for project </w:t>
-            </w:r>
-            <w:r>
-              <w:t xml:space="preserve">and </w:t>
-            </w:r>
-            <w:r>
-              <w:t xml:space="preserve">provided </w:t>
-            </w:r>
-            <w:r>
-              <w:t>bug free product on Salesforce and HTML5 JS</w:t>
-            </w:r>
-            <w:r>
-              <w:t xml:space="preserve"> </w:t>
-            </w:r>
-            <w:proofErr w:type="spellStart"/>
-            <w:r>
-              <w:t>css</w:t>
-            </w:r>
-            <w:proofErr w:type="spellEnd"/>
-            <w:r>
-              <w:t>,</w:t>
+              <w:t>F</w:t>
+            </w:r>
+            <w:r>
+              <w:t xml:space="preserve">ixed </w:t>
+            </w:r>
+            <w:r>
+              <w:t xml:space="preserve">API and UI </w:t>
+            </w:r>
+            <w:r>
+              <w:t>bugs, optimized, and enhanced performance of Server APIs and Client-application on web servers and dedicated hardware</w:t>
+            </w:r>
+            <w:r>
+              <w:t xml:space="preserve"> with limited power</w:t>
+            </w:r>
+            <w:r>
+              <w:t>.</w:t>
             </w:r>
           </w:p>
           <w:p>
@@ -3169,19 +3262,22 @@
               <w:pStyle w:val="ListBullet"/>
             </w:pPr>
             <w:r>
-              <w:t>Enhanced</w:t>
-            </w:r>
-            <w:r>
-              <w:t xml:space="preserve"> </w:t>
-            </w:r>
-            <w:r>
-              <w:t>Server-side and Client-side performance</w:t>
-            </w:r>
-            <w:r>
-              <w:t xml:space="preserve"> APIs and Client-side code</w:t>
-            </w:r>
-            <w:r>
-              <w:t>,</w:t>
+              <w:t xml:space="preserve">Successfully </w:t>
+            </w:r>
+            <w:r>
+              <w:t xml:space="preserve">Led developer team to create role-based </w:t>
+            </w:r>
+            <w:r>
+              <w:t>W</w:t>
+            </w:r>
+            <w:r>
+              <w:t xml:space="preserve">eb portal </w:t>
+            </w:r>
+            <w:r>
+              <w:t xml:space="preserve">for </w:t>
+            </w:r>
+            <w:r>
+              <w:t>medical practices.</w:t>
             </w:r>
           </w:p>
           <w:p>
@@ -3189,22 +3285,31 @@
               <w:pStyle w:val="ListBullet"/>
             </w:pPr>
             <w:r>
-              <w:t xml:space="preserve">Changed </w:t>
-            </w:r>
-            <w:r>
-              <w:t xml:space="preserve">Client-side code </w:t>
-            </w:r>
-            <w:r>
-              <w:t xml:space="preserve">to connect them with </w:t>
-            </w:r>
-            <w:r>
-              <w:t>companies’</w:t>
-            </w:r>
-            <w:r>
-              <w:t xml:space="preserve"> other </w:t>
-            </w:r>
-            <w:r>
-              <w:t>products,</w:t>
+              <w:t xml:space="preserve">Managed all </w:t>
+            </w:r>
+            <w:r>
+              <w:t>7</w:t>
+            </w:r>
+            <w:r>
+              <w:t xml:space="preserve"> </w:t>
+            </w:r>
+            <w:r>
+              <w:t>Fronted</w:t>
+            </w:r>
+            <w:r>
+              <w:t xml:space="preserve"> </w:t>
+            </w:r>
+            <w:r>
+              <w:t xml:space="preserve">apps to </w:t>
+            </w:r>
+            <w:r>
+              <w:t>ensure smooth and bugs free operation</w:t>
+            </w:r>
+            <w:r>
+              <w:t>s</w:t>
+            </w:r>
+            <w:r>
+              <w:t>.</w:t>
             </w:r>
           </w:p>
           <w:p>
@@ -3212,16 +3317,7 @@
               <w:pStyle w:val="ListBullet"/>
             </w:pPr>
             <w:r>
-              <w:t>Advised,</w:t>
-            </w:r>
-            <w:r>
-              <w:t xml:space="preserve"> </w:t>
-            </w:r>
-            <w:r>
-              <w:t>c</w:t>
-            </w:r>
-            <w:r>
-              <w:t>onvinced, and helped the company for the betterment of the product,</w:t>
+              <w:t>Collaborated with Q/A team and provided detailed documentation for product testing.</w:t>
             </w:r>
           </w:p>
           <w:p>
@@ -3229,12 +3325,28 @@
               <w:pStyle w:val="ListBullet"/>
             </w:pPr>
             <w:r>
-              <w:t>Worked on Salesforce and helped all my colleagues by providing useful tools and tips.</w:t>
+              <w:t xml:space="preserve">Configured and developed </w:t>
+            </w:r>
+            <w:r>
+              <w:t xml:space="preserve">apps </w:t>
+            </w:r>
+            <w:r>
+              <w:t>as a Salesforce Developer</w:t>
+            </w:r>
+            <w:r>
+              <w:t>s</w:t>
+            </w:r>
+            <w:r>
+              <w:t xml:space="preserve"> and Admin</w:t>
+            </w:r>
+            <w:r>
+              <w:t>.</w:t>
             </w:r>
           </w:p>
           <w:p>
             <w:pPr>
               <w:pStyle w:val="Heading3"/>
+              <w:spacing w:line="240" w:lineRule="auto"/>
               <w:rPr>
                 <w:b/>
                 <w:bCs/>
@@ -3267,17 +3379,28 @@
                 <w:bCs/>
               </w:rPr>
               <w:t>Sarai</w:t>
+            </w:r>
+            <w:r>
+              <w:rPr>
+                <w:b/>
+                <w:bCs/>
+              </w:rPr>
+              <w:t xml:space="preserve"> (Government Company)</w:t>
             </w:r>
           </w:p>
           <w:p>
             <w:pPr>
               <w:pStyle w:val="Heading5"/>
+              <w:spacing w:line="240" w:lineRule="auto"/>
               <w:rPr>
                 <w:rStyle w:val="JobDescriptionChar"/>
               </w:rPr>
             </w:pPr>
             <w:r>
-              <w:t xml:space="preserve">Java-Developer Trainee, </w:t>
+              <w:t>Java-Developer Trainee</w:t>
+            </w:r>
+            <w:r>
+              <w:t xml:space="preserve"> | </w:t>
             </w:r>
             <w:r>
               <w:t>Oct</w:t>
@@ -3300,16 +3423,10 @@
               <w:pStyle w:val="ListBullet"/>
             </w:pPr>
             <w:r>
-              <w:t xml:space="preserve">Getting </w:t>
-            </w:r>
-            <w:r>
-              <w:t xml:space="preserve">thorough the project documents to </w:t>
-            </w:r>
-            <w:r>
-              <w:t xml:space="preserve">plan and </w:t>
-            </w:r>
-            <w:r>
-              <w:t xml:space="preserve">create the project flow </w:t>
+              <w:t>Handled UI/UX development (using Figma) and coding them on JSP and HTML5</w:t>
+            </w:r>
+            <w:r>
+              <w:t>.</w:t>
             </w:r>
           </w:p>
           <w:p>
@@ -3317,13 +3434,16 @@
               <w:pStyle w:val="ListBullet"/>
             </w:pPr>
             <w:r>
-              <w:t xml:space="preserve">Designing UI (using Figma) and </w:t>
-            </w:r>
-            <w:r>
-              <w:t xml:space="preserve">coding </w:t>
-            </w:r>
-            <w:r>
-              <w:t>them on HTML and JSP,</w:t>
+              <w:t xml:space="preserve">Worked on Newgen's products, </w:t>
+            </w:r>
+            <w:r>
+              <w:t>including</w:t>
+            </w:r>
+            <w:r>
+              <w:t xml:space="preserve"> OmniDoc, OmniScanner</w:t>
+            </w:r>
+            <w:r>
+              <w:t>.</w:t>
             </w:r>
           </w:p>
           <w:p>
@@ -3331,19 +3451,13 @@
               <w:pStyle w:val="ListBullet"/>
             </w:pPr>
             <w:r>
-              <w:t xml:space="preserve">Handling Core </w:t>
-            </w:r>
-            <w:r>
-              <w:t xml:space="preserve">and </w:t>
-            </w:r>
-            <w:r>
-              <w:t>Advanced Java code, while working with Newgen's products like</w:t>
-            </w:r>
-            <w:r>
-              <w:t>,</w:t>
-            </w:r>
-            <w:r>
-              <w:t xml:space="preserve"> OmniDoc,</w:t>
+              <w:t>C</w:t>
+            </w:r>
+            <w:r>
+              <w:t>ode Java, and Advanced Java, to create flow and implement validations</w:t>
+            </w:r>
+            <w:r>
+              <w:t>.</w:t>
             </w:r>
           </w:p>
           <w:p>
@@ -3351,21 +3465,16 @@
               <w:pStyle w:val="ListBullet"/>
             </w:pPr>
             <w:r>
-              <w:t>Fixing bugs making the project come online again without</w:t>
-            </w:r>
-            <w:r>
-              <w:t xml:space="preserve"> </w:t>
-            </w:r>
-            <w:r>
-              <w:t>issues</w:t>
-            </w:r>
-            <w:r>
-              <w:t>.</w:t>
+              <w:t>Fixing bugs making the project come online</w:t>
+            </w:r>
+            <w:r>
+              <w:t xml:space="preserve"> bug free.</w:t>
             </w:r>
           </w:p>
           <w:p>
             <w:pPr>
               <w:pStyle w:val="Heading3"/>
+              <w:spacing w:line="240" w:lineRule="auto"/>
               <w:rPr>
                 <w:b/>
                 <w:bCs/>
@@ -3382,6 +3491,7 @@
           <w:p>
             <w:pPr>
               <w:pStyle w:val="Heading5"/>
+              <w:spacing w:line="240" w:lineRule="auto"/>
             </w:pPr>
             <w:r>
               <w:t>Intern</w:t>
@@ -3444,7 +3554,8 @@
             <w:tr>
               <w:tc>
                 <w:tcPr>
-                  <w:tcW w:w="3235" w:type="dxa"/>
+                  <w:tcW w:w="7200" w:type="dxa"/>
+                  <w:gridSpan w:val="2"/>
                   <w:shd w:val="clear" w:color="auto" w:fill="auto"/>
                 </w:tcPr>
                 <w:p>
@@ -3471,35 +3582,6 @@
                   </w:r>
                 </w:p>
               </w:tc>
-              <w:tc>
-                <w:tcPr>
-                  <w:tcW w:w="3965" w:type="dxa"/>
-                  <w:shd w:val="clear" w:color="auto" w:fill="auto"/>
-                </w:tcPr>
-                <w:p>
-                  <w:pPr>
-                    <w:pStyle w:val="JobDescription"/>
-                    <w:spacing w:line="288" w:lineRule="auto"/>
-                    <w:rPr>
-                      <w:rFonts w:eastAsiaTheme="majorEastAsia" w:cstheme="majorBidi"/>
-                      <w:color w:val="1D3251" w:themeColor="accent1"/>
-                      <w:sz w:val="22"/>
-                      <w:szCs w:val="24"/>
-                    </w:rPr>
-                  </w:pPr>
-                  <w:r>
-                    <w:rPr>
-                      <w:rFonts w:eastAsiaTheme="majorEastAsia" w:cstheme="majorBidi"/>
-                      <w:b/>
-                      <w:bCs/>
-                      <w:color w:val="1D3251" w:themeColor="accent1"/>
-                      <w:sz w:val="22"/>
-                      <w:szCs w:val="24"/>
-                    </w:rPr>
-                    <w:t>Good with</w:t>
-                  </w:r>
-                </w:p>
-              </w:tc>
             </w:tr>
             <w:tr>
               <w:tc>
@@ -3523,7 +3605,37 @@
                     <w:t>Java</w:t>
                   </w:r>
                   <w:r>
-                    <w:t xml:space="preserve"> (8/10)</w:t>
+                    <w:rPr>
+                      <w:b/>
+                      <w:bCs/>
+                    </w:rPr>
+                    <w:t>, J2EE</w:t>
+                  </w:r>
+                </w:p>
+                <w:p>
+                  <w:pPr>
+                    <w:pStyle w:val="JobDescription"/>
+                    <w:numPr>
+                      <w:ilvl w:val="0"/>
+                      <w:numId w:val="10"/>
+                    </w:numPr>
+                    <w:rPr>
+                      <w:b/>
+                      <w:bCs/>
+                    </w:rPr>
+                  </w:pPr>
+                  <w:r>
+                    <w:rPr>
+                      <w:b/>
+                      <w:bCs/>
+                    </w:rPr>
+                    <w:t>Advanced Java</w:t>
+                  </w:r>
+                  <w:r>
+                    <w:t xml:space="preserve">, </w:t>
+                  </w:r>
+                  <w:r>
+                    <w:t>JSP</w:t>
                   </w:r>
                 </w:p>
                 <w:p>
@@ -3540,34 +3652,10 @@
                       <w:b/>
                       <w:bCs/>
                     </w:rPr>
-                    <w:t>JavaScript</w:t>
+                    <w:t>Spring</w:t>
                   </w:r>
                   <w:r>
-                    <w:t xml:space="preserve"> (10/10) </w:t>
-                  </w:r>
-                </w:p>
-                <w:p>
-                  <w:pPr>
-                    <w:pStyle w:val="JobDescription"/>
-                    <w:numPr>
-                      <w:ilvl w:val="0"/>
-                      <w:numId w:val="10"/>
-                    </w:numPr>
-                  </w:pPr>
-                  <w:r>
-                    <w:t>Advanced Java</w:t>
-                  </w:r>
-                </w:p>
-                <w:p>
-                  <w:pPr>
-                    <w:pStyle w:val="JobDescription"/>
-                    <w:numPr>
-                      <w:ilvl w:val="0"/>
-                      <w:numId w:val="10"/>
-                    </w:numPr>
-                  </w:pPr>
-                  <w:r>
-                    <w:t>SQL, NoSQL</w:t>
+                    <w:t xml:space="preserve"> MVC, Spring JPA, </w:t>
                   </w:r>
                 </w:p>
                 <w:p>
@@ -3580,47 +3668,16 @@
                     <w:spacing w:line="288" w:lineRule="auto"/>
                   </w:pPr>
                   <w:r>
-                    <w:t xml:space="preserve"> </w:t>
+                    <w:t xml:space="preserve">Spring </w:t>
                   </w:r>
                   <w:r>
-                    <w:t xml:space="preserve">  </w:t>
+                    <w:t>Boot, and module</w:t>
+                  </w:r>
+                  <w:r>
+                    <w:t>s</w:t>
                   </w:r>
                   <w:r>
                     <w:t xml:space="preserve"> </w:t>
-                  </w:r>
-                  <w:r>
-                    <w:rPr>
-                      <w:b/>
-                      <w:bCs/>
-                    </w:rPr>
-                    <w:t>&gt;</w:t>
-                  </w:r>
-                  <w:r>
-                    <w:t xml:space="preserve"> MongoDB, MySQL, </w:t>
-                  </w:r>
-                  <w:proofErr w:type="spellStart"/>
-                  <w:r>
-                    <w:t>etc</w:t>
-                  </w:r>
-                  <w:proofErr w:type="spellEnd"/>
-                </w:p>
-                <w:p>
-                  <w:pPr>
-                    <w:pStyle w:val="JobDescription"/>
-                    <w:numPr>
-                      <w:ilvl w:val="0"/>
-                      <w:numId w:val="10"/>
-                    </w:numPr>
-                  </w:pPr>
-                  <w:r>
-                    <w:rPr>
-                      <w:b/>
-                      <w:bCs/>
-                    </w:rPr>
-                    <w:t>GitHub</w:t>
-                  </w:r>
-                  <w:r>
-                    <w:t>, SVN</w:t>
                   </w:r>
                 </w:p>
                 <w:p>
@@ -3633,13 +3690,36 @@
                     <w:spacing w:line="288" w:lineRule="auto"/>
                   </w:pPr>
                   <w:r>
-                    <w:t>HTML5</w:t>
+                    <w:t>Hibernate</w:t>
+                  </w:r>
+                </w:p>
+                <w:p>
+                  <w:pPr>
+                    <w:pStyle w:val="JobDescription"/>
+                    <w:numPr>
+                      <w:ilvl w:val="0"/>
+                      <w:numId w:val="10"/>
+                    </w:numPr>
+                    <w:spacing w:line="288" w:lineRule="auto"/>
+                  </w:pPr>
+                  <w:r>
+                    <w:t xml:space="preserve">MySQL and </w:t>
                   </w:r>
                   <w:r>
-                    <w:t>, CSS3</w:t>
+                    <w:t>MongoDB</w:t>
                   </w:r>
+                </w:p>
+                <w:p>
+                  <w:pPr>
+                    <w:pStyle w:val="JobDescription"/>
+                    <w:numPr>
+                      <w:ilvl w:val="0"/>
+                      <w:numId w:val="10"/>
+                    </w:numPr>
+                    <w:spacing w:line="288" w:lineRule="auto"/>
+                  </w:pPr>
                   <w:r>
-                    <w:t>, CSS pre-processors</w:t>
+                    <w:t>Best practiced code</w:t>
                   </w:r>
                 </w:p>
               </w:tc>
@@ -3655,25 +3735,17 @@
                       <w:ilvl w:val="0"/>
                       <w:numId w:val="10"/>
                     </w:numPr>
+                    <w:rPr>
+                      <w:b/>
+                      <w:bCs/>
+                    </w:rPr>
                   </w:pPr>
                   <w:r>
                     <w:rPr>
                       <w:b/>
                       <w:bCs/>
                     </w:rPr>
-                    <w:t>MERN</w:t>
-                  </w:r>
-                  <w:r>
-                    <w:t xml:space="preserve"> (Mongo, Express, React, Node</w:t>
-                  </w:r>
-                  <w:r>
-                    <w:t>J</w:t>
-                  </w:r>
-                  <w:r>
-                    <w:t>S</w:t>
-                  </w:r>
-                  <w:r>
-                    <w:t>)</w:t>
+                    <w:t xml:space="preserve">JavaScript, jQuery </w:t>
                   </w:r>
                 </w:p>
                 <w:p>
@@ -3685,10 +3757,18 @@
                     </w:numPr>
                   </w:pPr>
                   <w:r>
-                    <w:t xml:space="preserve">Spring modules, </w:t>
+                    <w:rPr>
+                      <w:b/>
+                      <w:bCs/>
+                    </w:rPr>
+                    <w:t>React</w:t>
                   </w:r>
                   <w:r>
-                    <w:t>Spring boot</w:t>
+                    <w:rPr>
+                      <w:b/>
+                      <w:bCs/>
+                    </w:rPr>
+                    <w:t>Js</w:t>
                   </w:r>
                 </w:p>
                 <w:p>
@@ -3698,9 +3778,10 @@
                       <w:ilvl w:val="0"/>
                       <w:numId w:val="10"/>
                     </w:numPr>
+                    <w:spacing w:line="288" w:lineRule="auto"/>
                   </w:pPr>
                   <w:r>
-                    <w:t>Hibernate</w:t>
+                    <w:t>HTML, CSS, SAAS, CSS pre-processors</w:t>
                   </w:r>
                 </w:p>
                 <w:p>
@@ -3734,12 +3815,17 @@
                       <w:ilvl w:val="0"/>
                       <w:numId w:val="10"/>
                     </w:numPr>
+                    <w:spacing w:line="288" w:lineRule="auto"/>
                   </w:pPr>
                   <w:r>
-                    <w:t>Creating awesome advanced web-</w:t>
+                    <w:rPr>
+                      <w:b/>
+                      <w:bCs/>
+                    </w:rPr>
+                    <w:t>GitHub</w:t>
                   </w:r>
                   <w:r>
-                    <w:t>pages/apps</w:t>
+                    <w:t>, SVN</w:t>
                   </w:r>
                 </w:p>
                 <w:p>
@@ -3752,6 +3838,21 @@
                   </w:pPr>
                   <w:r>
                     <w:t xml:space="preserve">Googling, logic building, bug fixing </w:t>
+                  </w:r>
+                </w:p>
+                <w:p>
+                  <w:pPr>
+                    <w:pStyle w:val="JobDescription"/>
+                    <w:numPr>
+                      <w:ilvl w:val="0"/>
+                      <w:numId w:val="10"/>
+                    </w:numPr>
+                  </w:pPr>
+                  <w:r>
+                    <w:t>Leadership</w:t>
+                  </w:r>
+                  <w:r>
+                    <w:t>, Fast learner</w:t>
                   </w:r>
                 </w:p>
               </w:tc>
@@ -3778,7 +3879,7 @@
 </file>
 
 <file path=word/endnotes.xml><?xml version="1.0" encoding="utf-8"?>
-<w:endnotes xmlns:wpc="http://schemas.microsoft.com/office/word/2010/wordprocessingCanvas" xmlns:cx="http://schemas.microsoft.com/office/drawing/2014/chartex" xmlns:cx1="http://schemas.microsoft.com/office/drawing/2015/9/8/chartex" xmlns:cx2="http://schemas.microsoft.com/office/drawing/2015/10/21/chartex" xmlns:cx3="http://schemas.microsoft.com/office/drawing/2016/5/9/chartex" xmlns:cx4="http://schemas.microsoft.com/office/drawing/2016/5/10/chartex" xmlns:cx5="http://schemas.microsoft.com/office/drawing/2016/5/11/chartex" xmlns:cx6="http://schemas.microsoft.com/office/drawing/2016/5/12/chartex" xmlns:cx7="http://schemas.microsoft.com/office/drawing/2016/5/13/chartex" xmlns:cx8="http://schemas.microsoft.com/office/drawing/2016/5/14/chartex" xmlns:mc="http://schemas.openxmlformats.org/markup-compatibility/2006" xmlns:aink="http://schemas.microsoft.com/office/drawing/2016/ink" xmlns:am3d="http://schemas.microsoft.com/office/drawing/2017/model3d" xmlns:o="urn:schemas-microsoft-com:office:office" xmlns:oel="http://schemas.microsoft.com/office/2019/extlst" xmlns:r="http://schemas.openxmlformats.org/officeDocument/2006/relationships" xmlns:m="http://schemas.openxmlformats.org/officeDocument/2006/math" xmlns:v="urn:schemas-microsoft-com:vml" xmlns:wp14="http://schemas.microsoft.com/office/word/2010/wordprocessingDrawing" xmlns:wp="http://schemas.openxmlformats.org/drawingml/2006/wordprocessingDrawing" xmlns:w10="urn:schemas-microsoft-com:office:word" xmlns:w="http://schemas.openxmlformats.org/wordprocessingml/2006/main" xmlns:w14="http://schemas.microsoft.com/office/word/2010/wordml" xmlns:w15="http://schemas.microsoft.com/office/word/2012/wordml" xmlns:w16cex="http://schemas.microsoft.com/office/word/2018/wordml/cex" xmlns:w16cid="http://schemas.microsoft.com/office/word/2016/wordml/cid" xmlns:w16="http://schemas.microsoft.com/office/word/2018/wordml" xmlns:w16du="http://schemas.microsoft.com/office/word/2023/wordml/word16du" xmlns:w16sdtdh="http://schemas.microsoft.com/office/word/2020/wordml/sdtdatahash" xmlns:w16se="http://schemas.microsoft.com/office/word/2015/wordml/symex" xmlns:wpg="http://schemas.microsoft.com/office/word/2010/wordprocessingGroup" xmlns:wpi="http://schemas.microsoft.com/office/word/2010/wordprocessingInk" xmlns:wne="http://schemas.microsoft.com/office/word/2006/wordml" xmlns:wps="http://schemas.microsoft.com/office/word/2010/wordprocessingShape" mc:Ignorable="w14 w15 w16se w16cid w16 w16cex w16sdtdh wp14">
+<w:endnotes xmlns:wpc="http://schemas.microsoft.com/office/word/2010/wordprocessingCanvas" xmlns:cx="http://schemas.microsoft.com/office/drawing/2014/chartex" xmlns:cx1="http://schemas.microsoft.com/office/drawing/2015/9/8/chartex" xmlns:cx2="http://schemas.microsoft.com/office/drawing/2015/10/21/chartex" xmlns:cx3="http://schemas.microsoft.com/office/drawing/2016/5/9/chartex" xmlns:cx4="http://schemas.microsoft.com/office/drawing/2016/5/10/chartex" xmlns:cx5="http://schemas.microsoft.com/office/drawing/2016/5/11/chartex" xmlns:cx6="http://schemas.microsoft.com/office/drawing/2016/5/12/chartex" xmlns:cx7="http://schemas.microsoft.com/office/drawing/2016/5/13/chartex" xmlns:cx8="http://schemas.microsoft.com/office/drawing/2016/5/14/chartex" xmlns:mc="http://schemas.openxmlformats.org/markup-compatibility/2006" xmlns:aink="http://schemas.microsoft.com/office/drawing/2016/ink" xmlns:am3d="http://schemas.microsoft.com/office/drawing/2017/model3d" xmlns:o="urn:schemas-microsoft-com:office:office" xmlns:r="http://schemas.openxmlformats.org/officeDocument/2006/relationships" xmlns:m="http://schemas.openxmlformats.org/officeDocument/2006/math" xmlns:v="urn:schemas-microsoft-com:vml" xmlns:wp14="http://schemas.microsoft.com/office/word/2010/wordprocessingDrawing" xmlns:wp="http://schemas.openxmlformats.org/drawingml/2006/wordprocessingDrawing" xmlns:w10="urn:schemas-microsoft-com:office:word" xmlns:w="http://schemas.openxmlformats.org/wordprocessingml/2006/main" xmlns:w14="http://schemas.microsoft.com/office/word/2010/wordml" xmlns:w15="http://schemas.microsoft.com/office/word/2012/wordml" xmlns:w16cex="http://schemas.microsoft.com/office/word/2018/wordml/cex" xmlns:w16cid="http://schemas.microsoft.com/office/word/2016/wordml/cid" xmlns:w16="http://schemas.microsoft.com/office/word/2018/wordml" xmlns:w16sdtdh="http://schemas.microsoft.com/office/word/2020/wordml/sdtdatahash" xmlns:w16se="http://schemas.microsoft.com/office/word/2015/wordml/symex" xmlns:wpg="http://schemas.microsoft.com/office/word/2010/wordprocessingGroup" xmlns:wpi="http://schemas.microsoft.com/office/word/2010/wordprocessingInk" xmlns:wne="http://schemas.microsoft.com/office/word/2006/wordml" xmlns:wps="http://schemas.microsoft.com/office/word/2010/wordprocessingShape" mc:Ignorable="w14 w15 w16se w16cid w16 w16cex w16sdtdh wp14">
   <w:endnote w:type="separator" w:id="-1">
     <w:p>
       <w:pPr>
@@ -3803,7 +3904,7 @@
 </file>
 
 <file path=word/footnotes.xml><?xml version="1.0" encoding="utf-8"?>
-<w:footnotes xmlns:wpc="http://schemas.microsoft.com/office/word/2010/wordprocessingCanvas" xmlns:cx="http://schemas.microsoft.com/office/drawing/2014/chartex" xmlns:cx1="http://schemas.microsoft.com/office/drawing/2015/9/8/chartex" xmlns:cx2="http://schemas.microsoft.com/office/drawing/2015/10/21/chartex" xmlns:cx3="http://schemas.microsoft.com/office/drawing/2016/5/9/chartex" xmlns:cx4="http://schemas.microsoft.com/office/drawing/2016/5/10/chartex" xmlns:cx5="http://schemas.microsoft.com/office/drawing/2016/5/11/chartex" xmlns:cx6="http://schemas.microsoft.com/office/drawing/2016/5/12/chartex" xmlns:cx7="http://schemas.microsoft.com/office/drawing/2016/5/13/chartex" xmlns:cx8="http://schemas.microsoft.com/office/drawing/2016/5/14/chartex" xmlns:mc="http://schemas.openxmlformats.org/markup-compatibility/2006" xmlns:aink="http://schemas.microsoft.com/office/drawing/2016/ink" xmlns:am3d="http://schemas.microsoft.com/office/drawing/2017/model3d" xmlns:o="urn:schemas-microsoft-com:office:office" xmlns:oel="http://schemas.microsoft.com/office/2019/extlst" xmlns:r="http://schemas.openxmlformats.org/officeDocument/2006/relationships" xmlns:m="http://schemas.openxmlformats.org/officeDocument/2006/math" xmlns:v="urn:schemas-microsoft-com:vml" xmlns:wp14="http://schemas.microsoft.com/office/word/2010/wordprocessingDrawing" xmlns:wp="http://schemas.openxmlformats.org/drawingml/2006/wordprocessingDrawing" xmlns:w10="urn:schemas-microsoft-com:office:word" xmlns:w="http://schemas.openxmlformats.org/wordprocessingml/2006/main" xmlns:w14="http://schemas.microsoft.com/office/word/2010/wordml" xmlns:w15="http://schemas.microsoft.com/office/word/2012/wordml" xmlns:w16cex="http://schemas.microsoft.com/office/word/2018/wordml/cex" xmlns:w16cid="http://schemas.microsoft.com/office/word/2016/wordml/cid" xmlns:w16="http://schemas.microsoft.com/office/word/2018/wordml" xmlns:w16du="http://schemas.microsoft.com/office/word/2023/wordml/word16du" xmlns:w16sdtdh="http://schemas.microsoft.com/office/word/2020/wordml/sdtdatahash" xmlns:w16se="http://schemas.microsoft.com/office/word/2015/wordml/symex" xmlns:wpg="http://schemas.microsoft.com/office/word/2010/wordprocessingGroup" xmlns:wpi="http://schemas.microsoft.com/office/word/2010/wordprocessingInk" xmlns:wne="http://schemas.microsoft.com/office/word/2006/wordml" xmlns:wps="http://schemas.microsoft.com/office/word/2010/wordprocessingShape" mc:Ignorable="w14 w15 w16se w16cid w16 w16cex w16sdtdh wp14">
+<w:footnotes xmlns:wpc="http://schemas.microsoft.com/office/word/2010/wordprocessingCanvas" xmlns:cx="http://schemas.microsoft.com/office/drawing/2014/chartex" xmlns:cx1="http://schemas.microsoft.com/office/drawing/2015/9/8/chartex" xmlns:cx2="http://schemas.microsoft.com/office/drawing/2015/10/21/chartex" xmlns:cx3="http://schemas.microsoft.com/office/drawing/2016/5/9/chartex" xmlns:cx4="http://schemas.microsoft.com/office/drawing/2016/5/10/chartex" xmlns:cx5="http://schemas.microsoft.com/office/drawing/2016/5/11/chartex" xmlns:cx6="http://schemas.microsoft.com/office/drawing/2016/5/12/chartex" xmlns:cx7="http://schemas.microsoft.com/office/drawing/2016/5/13/chartex" xmlns:cx8="http://schemas.microsoft.com/office/drawing/2016/5/14/chartex" xmlns:mc="http://schemas.openxmlformats.org/markup-compatibility/2006" xmlns:aink="http://schemas.microsoft.com/office/drawing/2016/ink" xmlns:am3d="http://schemas.microsoft.com/office/drawing/2017/model3d" xmlns:o="urn:schemas-microsoft-com:office:office" xmlns:r="http://schemas.openxmlformats.org/officeDocument/2006/relationships" xmlns:m="http://schemas.openxmlformats.org/officeDocument/2006/math" xmlns:v="urn:schemas-microsoft-com:vml" xmlns:wp14="http://schemas.microsoft.com/office/word/2010/wordprocessingDrawing" xmlns:wp="http://schemas.openxmlformats.org/drawingml/2006/wordprocessingDrawing" xmlns:w10="urn:schemas-microsoft-com:office:word" xmlns:w="http://schemas.openxmlformats.org/wordprocessingml/2006/main" xmlns:w14="http://schemas.microsoft.com/office/word/2010/wordml" xmlns:w15="http://schemas.microsoft.com/office/word/2012/wordml" xmlns:w16cex="http://schemas.microsoft.com/office/word/2018/wordml/cex" xmlns:w16cid="http://schemas.microsoft.com/office/word/2016/wordml/cid" xmlns:w16="http://schemas.microsoft.com/office/word/2018/wordml" xmlns:w16sdtdh="http://schemas.microsoft.com/office/word/2020/wordml/sdtdatahash" xmlns:w16se="http://schemas.microsoft.com/office/word/2015/wordml/symex" xmlns:wpg="http://schemas.microsoft.com/office/word/2010/wordprocessingGroup" xmlns:wpi="http://schemas.microsoft.com/office/word/2010/wordprocessingInk" xmlns:wne="http://schemas.microsoft.com/office/word/2006/wordml" xmlns:wps="http://schemas.microsoft.com/office/word/2010/wordprocessingShape" mc:Ignorable="w14 w15 w16se w16cid w16 w16cex w16sdtdh wp14">
   <w:footnote w:type="separator" w:id="-1">
     <w:p>
       <w:pPr>
@@ -3828,7 +3929,7 @@
 </file>
 
 <file path=word/header1.xml><?xml version="1.0" encoding="utf-8"?>
-<w:hdr xmlns:wpc="http://schemas.microsoft.com/office/word/2010/wordprocessingCanvas" xmlns:cx="http://schemas.microsoft.com/office/drawing/2014/chartex" xmlns:cx1="http://schemas.microsoft.com/office/drawing/2015/9/8/chartex" xmlns:cx2="http://schemas.microsoft.com/office/drawing/2015/10/21/chartex" xmlns:cx3="http://schemas.microsoft.com/office/drawing/2016/5/9/chartex" xmlns:cx4="http://schemas.microsoft.com/office/drawing/2016/5/10/chartex" xmlns:cx5="http://schemas.microsoft.com/office/drawing/2016/5/11/chartex" xmlns:cx6="http://schemas.microsoft.com/office/drawing/2016/5/12/chartex" xmlns:cx7="http://schemas.microsoft.com/office/drawing/2016/5/13/chartex" xmlns:cx8="http://schemas.microsoft.com/office/drawing/2016/5/14/chartex" xmlns:mc="http://schemas.openxmlformats.org/markup-compatibility/2006" xmlns:aink="http://schemas.microsoft.com/office/drawing/2016/ink" xmlns:am3d="http://schemas.microsoft.com/office/drawing/2017/model3d" xmlns:o="urn:schemas-microsoft-com:office:office" xmlns:oel="http://schemas.microsoft.com/office/2019/extlst" xmlns:r="http://schemas.openxmlformats.org/officeDocument/2006/relationships" xmlns:m="http://schemas.openxmlformats.org/officeDocument/2006/math" xmlns:v="urn:schemas-microsoft-com:vml" xmlns:wp14="http://schemas.microsoft.com/office/word/2010/wordprocessingDrawing" xmlns:wp="http://schemas.openxmlformats.org/drawingml/2006/wordprocessingDrawing" xmlns:w10="urn:schemas-microsoft-com:office:word" xmlns:w="http://schemas.openxmlformats.org/wordprocessingml/2006/main" xmlns:w14="http://schemas.microsoft.com/office/word/2010/wordml" xmlns:w15="http://schemas.microsoft.com/office/word/2012/wordml" xmlns:w16cex="http://schemas.microsoft.com/office/word/2018/wordml/cex" xmlns:w16cid="http://schemas.microsoft.com/office/word/2016/wordml/cid" xmlns:w16="http://schemas.microsoft.com/office/word/2018/wordml" xmlns:w16du="http://schemas.microsoft.com/office/word/2023/wordml/word16du" xmlns:w16sdtdh="http://schemas.microsoft.com/office/word/2020/wordml/sdtdatahash" xmlns:w16se="http://schemas.microsoft.com/office/word/2015/wordml/symex" xmlns:wpg="http://schemas.microsoft.com/office/word/2010/wordprocessingGroup" xmlns:wpi="http://schemas.microsoft.com/office/word/2010/wordprocessingInk" xmlns:wne="http://schemas.microsoft.com/office/word/2006/wordml" xmlns:wps="http://schemas.microsoft.com/office/word/2010/wordprocessingShape" mc:Ignorable="w14 w15 w16se w16cid w16 w16cex w16sdtdh wp14">
+<w:hdr xmlns:wpc="http://schemas.microsoft.com/office/word/2010/wordprocessingCanvas" xmlns:cx="http://schemas.microsoft.com/office/drawing/2014/chartex" xmlns:cx1="http://schemas.microsoft.com/office/drawing/2015/9/8/chartex" xmlns:cx2="http://schemas.microsoft.com/office/drawing/2015/10/21/chartex" xmlns:cx3="http://schemas.microsoft.com/office/drawing/2016/5/9/chartex" xmlns:cx4="http://schemas.microsoft.com/office/drawing/2016/5/10/chartex" xmlns:cx5="http://schemas.microsoft.com/office/drawing/2016/5/11/chartex" xmlns:cx6="http://schemas.microsoft.com/office/drawing/2016/5/12/chartex" xmlns:cx7="http://schemas.microsoft.com/office/drawing/2016/5/13/chartex" xmlns:cx8="http://schemas.microsoft.com/office/drawing/2016/5/14/chartex" xmlns:mc="http://schemas.openxmlformats.org/markup-compatibility/2006" xmlns:aink="http://schemas.microsoft.com/office/drawing/2016/ink" xmlns:am3d="http://schemas.microsoft.com/office/drawing/2017/model3d" xmlns:o="urn:schemas-microsoft-com:office:office" xmlns:r="http://schemas.openxmlformats.org/officeDocument/2006/relationships" xmlns:m="http://schemas.openxmlformats.org/officeDocument/2006/math" xmlns:v="urn:schemas-microsoft-com:vml" xmlns:wp14="http://schemas.microsoft.com/office/word/2010/wordprocessingDrawing" xmlns:wp="http://schemas.openxmlformats.org/drawingml/2006/wordprocessingDrawing" xmlns:w10="urn:schemas-microsoft-com:office:word" xmlns:w="http://schemas.openxmlformats.org/wordprocessingml/2006/main" xmlns:w14="http://schemas.microsoft.com/office/word/2010/wordml" xmlns:w15="http://schemas.microsoft.com/office/word/2012/wordml" xmlns:w16cex="http://schemas.microsoft.com/office/word/2018/wordml/cex" xmlns:w16cid="http://schemas.microsoft.com/office/word/2016/wordml/cid" xmlns:w16="http://schemas.microsoft.com/office/word/2018/wordml" xmlns:w16sdtdh="http://schemas.microsoft.com/office/word/2020/wordml/sdtdatahash" xmlns:w16se="http://schemas.microsoft.com/office/word/2015/wordml/symex" xmlns:wpg="http://schemas.microsoft.com/office/word/2010/wordprocessingGroup" xmlns:wpi="http://schemas.microsoft.com/office/word/2010/wordprocessingInk" xmlns:wne="http://schemas.microsoft.com/office/word/2006/wordml" xmlns:wps="http://schemas.microsoft.com/office/word/2010/wordprocessingShape" mc:Ignorable="w14 w15 w16se w16cid w16 w16cex w16sdtdh wp14">
   <w:p>
     <w:pPr>
       <w:pStyle w:val="Header"/>
@@ -4017,7 +4118,7 @@
             </wp:anchor>
           </w:drawing>
         </mc:Choice>
-        <mc:Fallback>
+        <mc:Fallback xmlns:w16du="http://schemas.microsoft.com/office/word/2023/wordml/word16du" xmlns:oel="http://schemas.microsoft.com/office/2019/extlst">
           <w:pict>
             <v:group w14:anchorId="7D4BF511" id="Group 129" o:spid="_x0000_s1026" style="position:absolute;margin-left:0;margin-top:0;width:613.75pt;height:326.9pt;z-index:251655168;mso-width-percent:1000;mso-position-horizontal:center;mso-position-horizontal-relative:page;mso-position-vertical:top;mso-position-vertical-relative:page;mso-width-percent:1000;mso-height-relative:margin" coordsize="77945,41512" o:gfxdata="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">
               <v:rect id="Rectangle 2" o:spid="_x0000_s1027" style="position:absolute;left:27622;top:17811;width:50323;height:1241;visibility:visible;mso-wrap-style:square;v-text-anchor:middle" o:gfxdata="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" fillcolor="#cdedda [3207]" stroked="f" strokeweight="1pt"/>
@@ -4034,7 +4135,7 @@
 </file>
 
 <file path=word/numbering.xml><?xml version="1.0" encoding="utf-8"?>
-<w:numbering xmlns:wpc="http://schemas.microsoft.com/office/word/2010/wordprocessingCanvas" xmlns:cx="http://schemas.microsoft.com/office/drawing/2014/chartex" xmlns:cx1="http://schemas.microsoft.com/office/drawing/2015/9/8/chartex" xmlns:cx2="http://schemas.microsoft.com/office/drawing/2015/10/21/chartex" xmlns:cx3="http://schemas.microsoft.com/office/drawing/2016/5/9/chartex" xmlns:cx4="http://schemas.microsoft.com/office/drawing/2016/5/10/chartex" xmlns:cx5="http://schemas.microsoft.com/office/drawing/2016/5/11/chartex" xmlns:cx6="http://schemas.microsoft.com/office/drawing/2016/5/12/chartex" xmlns:cx7="http://schemas.microsoft.com/office/drawing/2016/5/13/chartex" xmlns:cx8="http://schemas.microsoft.com/office/drawing/2016/5/14/chartex" xmlns:mc="http://schemas.openxmlformats.org/markup-compatibility/2006" xmlns:aink="http://schemas.microsoft.com/office/drawing/2016/ink" xmlns:am3d="http://schemas.microsoft.com/office/drawing/2017/model3d" xmlns:o="urn:schemas-microsoft-com:office:office" xmlns:oel="http://schemas.microsoft.com/office/2019/extlst" xmlns:r="http://schemas.openxmlformats.org/officeDocument/2006/relationships" xmlns:m="http://schemas.openxmlformats.org/officeDocument/2006/math" xmlns:v="urn:schemas-microsoft-com:vml" xmlns:wp14="http://schemas.microsoft.com/office/word/2010/wordprocessingDrawing" xmlns:wp="http://schemas.openxmlformats.org/drawingml/2006/wordprocessingDrawing" xmlns:w10="urn:schemas-microsoft-com:office:word" xmlns:w="http://schemas.openxmlformats.org/wordprocessingml/2006/main" xmlns:w14="http://schemas.microsoft.com/office/word/2010/wordml" xmlns:w15="http://schemas.microsoft.com/office/word/2012/wordml" xmlns:w16cex="http://schemas.microsoft.com/office/word/2018/wordml/cex" xmlns:w16cid="http://schemas.microsoft.com/office/word/2016/wordml/cid" xmlns:w16="http://schemas.microsoft.com/office/word/2018/wordml" xmlns:w16du="http://schemas.microsoft.com/office/word/2023/wordml/word16du" xmlns:w16sdtdh="http://schemas.microsoft.com/office/word/2020/wordml/sdtdatahash" xmlns:w16se="http://schemas.microsoft.com/office/word/2015/wordml/symex" xmlns:wpg="http://schemas.microsoft.com/office/word/2010/wordprocessingGroup" xmlns:wpi="http://schemas.microsoft.com/office/word/2010/wordprocessingInk" xmlns:wne="http://schemas.microsoft.com/office/word/2006/wordml" xmlns:wps="http://schemas.microsoft.com/office/word/2010/wordprocessingShape" mc:Ignorable="w14 w15 w16se w16cid w16 w16cex w16sdtdh wp14">
+<w:numbering xmlns:wpc="http://schemas.microsoft.com/office/word/2010/wordprocessingCanvas" xmlns:cx="http://schemas.microsoft.com/office/drawing/2014/chartex" xmlns:cx1="http://schemas.microsoft.com/office/drawing/2015/9/8/chartex" xmlns:cx2="http://schemas.microsoft.com/office/drawing/2015/10/21/chartex" xmlns:cx3="http://schemas.microsoft.com/office/drawing/2016/5/9/chartex" xmlns:cx4="http://schemas.microsoft.com/office/drawing/2016/5/10/chartex" xmlns:cx5="http://schemas.microsoft.com/office/drawing/2016/5/11/chartex" xmlns:cx6="http://schemas.microsoft.com/office/drawing/2016/5/12/chartex" xmlns:cx7="http://schemas.microsoft.com/office/drawing/2016/5/13/chartex" xmlns:cx8="http://schemas.microsoft.com/office/drawing/2016/5/14/chartex" xmlns:mc="http://schemas.openxmlformats.org/markup-compatibility/2006" xmlns:aink="http://schemas.microsoft.com/office/drawing/2016/ink" xmlns:am3d="http://schemas.microsoft.com/office/drawing/2017/model3d" xmlns:o="urn:schemas-microsoft-com:office:office" xmlns:r="http://schemas.openxmlformats.org/officeDocument/2006/relationships" xmlns:m="http://schemas.openxmlformats.org/officeDocument/2006/math" xmlns:v="urn:schemas-microsoft-com:vml" xmlns:wp14="http://schemas.microsoft.com/office/word/2010/wordprocessingDrawing" xmlns:wp="http://schemas.openxmlformats.org/drawingml/2006/wordprocessingDrawing" xmlns:w10="urn:schemas-microsoft-com:office:word" xmlns:w="http://schemas.openxmlformats.org/wordprocessingml/2006/main" xmlns:w14="http://schemas.microsoft.com/office/word/2010/wordml" xmlns:w15="http://schemas.microsoft.com/office/word/2012/wordml" xmlns:w16cex="http://schemas.microsoft.com/office/word/2018/wordml/cex" xmlns:w16cid="http://schemas.microsoft.com/office/word/2016/wordml/cid" xmlns:w16="http://schemas.microsoft.com/office/word/2018/wordml" xmlns:w16sdtdh="http://schemas.microsoft.com/office/word/2020/wordml/sdtdatahash" xmlns:w16se="http://schemas.microsoft.com/office/word/2015/wordml/symex" xmlns:wpg="http://schemas.microsoft.com/office/word/2010/wordprocessingGroup" xmlns:wpi="http://schemas.microsoft.com/office/word/2010/wordprocessingInk" xmlns:wne="http://schemas.microsoft.com/office/word/2006/wordml" xmlns:wps="http://schemas.microsoft.com/office/word/2010/wordprocessingShape" mc:Ignorable="w14 w15 w16se w16cid w16 w16cex w16sdtdh wp14">
   <w:abstractNum w:abstractNumId="0" w15:restartNumberingAfterBreak="0">
     <w:nsid w:val="FFFFFF89"/>
     <w:multiLevelType w:val="singleLevel"/>
@@ -4397,6 +4498,122 @@
     </w:lvl>
   </w:abstractNum>
   <w:abstractNum w:abstractNumId="4" w15:restartNumberingAfterBreak="0">
+    <w:nsid w:val="18D56BBB"/>
+    <w:multiLevelType w:val="hybridMultilevel"/>
+    <w:tmpl w:val="5C7EDD26"/>
+    <w:lvl w:ilvl="0" w:tplc="92263CD8">
+      <w:numFmt w:val="bullet"/>
+      <w:lvlText w:val=""/>
+      <w:lvlJc w:val="left"/>
+      <w:pPr>
+        <w:ind w:left="1132" w:hanging="360"/>
+      </w:pPr>
+      <w:rPr>
+        <w:rFonts w:ascii="Symbol" w:eastAsia="Symbol" w:hAnsi="Symbol" w:cs="Symbol" w:hint="default"/>
+        <w:w w:val="97"/>
+        <w:sz w:val="20"/>
+        <w:szCs w:val="20"/>
+        <w:lang w:val="en-US" w:eastAsia="en-US" w:bidi="ar-SA"/>
+      </w:rPr>
+    </w:lvl>
+    <w:lvl w:ilvl="1" w:tplc="8DC07602">
+      <w:numFmt w:val="bullet"/>
+      <w:lvlText w:val="•"/>
+      <w:lvlJc w:val="left"/>
+      <w:pPr>
+        <w:ind w:left="1735" w:hanging="360"/>
+      </w:pPr>
+      <w:rPr>
+        <w:rFonts w:hint="default"/>
+        <w:lang w:val="en-US" w:eastAsia="en-US" w:bidi="ar-SA"/>
+      </w:rPr>
+    </w:lvl>
+    <w:lvl w:ilvl="2" w:tplc="C7B626EC">
+      <w:numFmt w:val="bullet"/>
+      <w:lvlText w:val="•"/>
+      <w:lvlJc w:val="left"/>
+      <w:pPr>
+        <w:ind w:left="2331" w:hanging="360"/>
+      </w:pPr>
+      <w:rPr>
+        <w:rFonts w:hint="default"/>
+        <w:lang w:val="en-US" w:eastAsia="en-US" w:bidi="ar-SA"/>
+      </w:rPr>
+    </w:lvl>
+    <w:lvl w:ilvl="3" w:tplc="71600B4A">
+      <w:numFmt w:val="bullet"/>
+      <w:lvlText w:val="•"/>
+      <w:lvlJc w:val="left"/>
+      <w:pPr>
+        <w:ind w:left="2927" w:hanging="360"/>
+      </w:pPr>
+      <w:rPr>
+        <w:rFonts w:hint="default"/>
+        <w:lang w:val="en-US" w:eastAsia="en-US" w:bidi="ar-SA"/>
+      </w:rPr>
+    </w:lvl>
+    <w:lvl w:ilvl="4" w:tplc="6ED0C0EA">
+      <w:numFmt w:val="bullet"/>
+      <w:lvlText w:val="•"/>
+      <w:lvlJc w:val="left"/>
+      <w:pPr>
+        <w:ind w:left="3523" w:hanging="360"/>
+      </w:pPr>
+      <w:rPr>
+        <w:rFonts w:hint="default"/>
+        <w:lang w:val="en-US" w:eastAsia="en-US" w:bidi="ar-SA"/>
+      </w:rPr>
+    </w:lvl>
+    <w:lvl w:ilvl="5" w:tplc="846234AC">
+      <w:numFmt w:val="bullet"/>
+      <w:lvlText w:val="•"/>
+      <w:lvlJc w:val="left"/>
+      <w:pPr>
+        <w:ind w:left="4119" w:hanging="360"/>
+      </w:pPr>
+      <w:rPr>
+        <w:rFonts w:hint="default"/>
+        <w:lang w:val="en-US" w:eastAsia="en-US" w:bidi="ar-SA"/>
+      </w:rPr>
+    </w:lvl>
+    <w:lvl w:ilvl="6" w:tplc="224C1206">
+      <w:numFmt w:val="bullet"/>
+      <w:lvlText w:val="•"/>
+      <w:lvlJc w:val="left"/>
+      <w:pPr>
+        <w:ind w:left="4715" w:hanging="360"/>
+      </w:pPr>
+      <w:rPr>
+        <w:rFonts w:hint="default"/>
+        <w:lang w:val="en-US" w:eastAsia="en-US" w:bidi="ar-SA"/>
+      </w:rPr>
+    </w:lvl>
+    <w:lvl w:ilvl="7" w:tplc="EFDEC828">
+      <w:numFmt w:val="bullet"/>
+      <w:lvlText w:val="•"/>
+      <w:lvlJc w:val="left"/>
+      <w:pPr>
+        <w:ind w:left="5311" w:hanging="360"/>
+      </w:pPr>
+      <w:rPr>
+        <w:rFonts w:hint="default"/>
+        <w:lang w:val="en-US" w:eastAsia="en-US" w:bidi="ar-SA"/>
+      </w:rPr>
+    </w:lvl>
+    <w:lvl w:ilvl="8" w:tplc="1CA41E3C">
+      <w:numFmt w:val="bullet"/>
+      <w:lvlText w:val="•"/>
+      <w:lvlJc w:val="left"/>
+      <w:pPr>
+        <w:ind w:left="5907" w:hanging="360"/>
+      </w:pPr>
+      <w:rPr>
+        <w:rFonts w:hint="default"/>
+        <w:lang w:val="en-US" w:eastAsia="en-US" w:bidi="ar-SA"/>
+      </w:rPr>
+    </w:lvl>
+  </w:abstractNum>
+  <w:abstractNum w:abstractNumId="5" w15:restartNumberingAfterBreak="0">
     <w:nsid w:val="1A9B5D5C"/>
     <w:multiLevelType w:val="hybridMultilevel"/>
     <w:tmpl w:val="887099C6"/>
@@ -4509,7 +4726,7 @@
       </w:rPr>
     </w:lvl>
   </w:abstractNum>
-  <w:abstractNum w:abstractNumId="5" w15:restartNumberingAfterBreak="0">
+  <w:abstractNum w:abstractNumId="6" w15:restartNumberingAfterBreak="0">
     <w:nsid w:val="436F3C8C"/>
     <w:multiLevelType w:val="hybridMultilevel"/>
     <w:tmpl w:val="FCEEF7F8"/>
@@ -4649,13 +4866,13 @@
       </w:rPr>
     </w:lvl>
   </w:abstractNum>
-  <w:abstractNum w:abstractNumId="6" w15:restartNumberingAfterBreak="0">
+  <w:abstractNum w:abstractNumId="7" w15:restartNumberingAfterBreak="0">
     <w:nsid w:val="43CF2105"/>
     <w:multiLevelType w:val="multilevel"/>
     <w:tmpl w:val="9D984FD2"/>
     <w:numStyleLink w:val="BullettedList"/>
   </w:abstractNum>
-  <w:abstractNum w:abstractNumId="7" w15:restartNumberingAfterBreak="0">
+  <w:abstractNum w:abstractNumId="8" w15:restartNumberingAfterBreak="0">
     <w:nsid w:val="446E678A"/>
     <w:multiLevelType w:val="hybridMultilevel"/>
     <w:tmpl w:val="E6087126"/>
@@ -4795,7 +5012,7 @@
       </w:rPr>
     </w:lvl>
   </w:abstractNum>
-  <w:abstractNum w:abstractNumId="8" w15:restartNumberingAfterBreak="0">
+  <w:abstractNum w:abstractNumId="9" w15:restartNumberingAfterBreak="0">
     <w:nsid w:val="4ABF53FB"/>
     <w:multiLevelType w:val="hybridMultilevel"/>
     <w:tmpl w:val="FFB43984"/>
@@ -4935,7 +5152,7 @@
       </w:rPr>
     </w:lvl>
   </w:abstractNum>
-  <w:abstractNum w:abstractNumId="9" w15:restartNumberingAfterBreak="0">
+  <w:abstractNum w:abstractNumId="10" w15:restartNumberingAfterBreak="0">
     <w:nsid w:val="5CE33E73"/>
     <w:multiLevelType w:val="hybridMultilevel"/>
     <w:tmpl w:val="F54E6F12"/>
@@ -5075,7 +5292,7 @@
       </w:rPr>
     </w:lvl>
   </w:abstractNum>
-  <w:abstractNum w:abstractNumId="10" w15:restartNumberingAfterBreak="0">
+  <w:abstractNum w:abstractNumId="11" w15:restartNumberingAfterBreak="0">
     <w:nsid w:val="6D80277C"/>
     <w:multiLevelType w:val="hybridMultilevel"/>
     <w:tmpl w:val="F7B22D9A"/>
@@ -5215,7 +5432,7 @@
       </w:rPr>
     </w:lvl>
   </w:abstractNum>
-  <w:abstractNum w:abstractNumId="11" w15:restartNumberingAfterBreak="0">
+  <w:abstractNum w:abstractNumId="12" w15:restartNumberingAfterBreak="0">
     <w:nsid w:val="6FE02EA9"/>
     <w:multiLevelType w:val="hybridMultilevel"/>
     <w:tmpl w:val="944CC1F4"/>
@@ -5355,43 +5572,46 @@
       </w:rPr>
     </w:lvl>
   </w:abstractNum>
-  <w:num w:numId="1" w16cid:durableId="477917900">
+  <w:num w:numId="1">
+    <w:abstractNumId w:val="10"/>
+  </w:num>
+  <w:num w:numId="2">
+    <w:abstractNumId w:val="12"/>
+  </w:num>
+  <w:num w:numId="3">
     <w:abstractNumId w:val="9"/>
   </w:num>
-  <w:num w:numId="2" w16cid:durableId="1821650823">
+  <w:num w:numId="4">
+    <w:abstractNumId w:val="6"/>
+  </w:num>
+  <w:num w:numId="5">
+    <w:abstractNumId w:val="8"/>
+  </w:num>
+  <w:num w:numId="6">
     <w:abstractNumId w:val="11"/>
   </w:num>
-  <w:num w:numId="3" w16cid:durableId="665479689">
-    <w:abstractNumId w:val="8"/>
+  <w:num w:numId="7">
+    <w:abstractNumId w:val="0"/>
   </w:num>
-  <w:num w:numId="4" w16cid:durableId="1944067680">
+  <w:num w:numId="8">
+    <w:abstractNumId w:val="1"/>
+  </w:num>
+  <w:num w:numId="9">
+    <w:abstractNumId w:val="7"/>
+  </w:num>
+  <w:num w:numId="10">
+    <w:abstractNumId w:val="3"/>
+  </w:num>
+  <w:num w:numId="11">
+    <w:abstractNumId w:val="2"/>
+  </w:num>
+  <w:num w:numId="12">
+    <w:abstractNumId w:val="7"/>
+  </w:num>
+  <w:num w:numId="13">
     <w:abstractNumId w:val="5"/>
   </w:num>
-  <w:num w:numId="5" w16cid:durableId="1457991446">
-    <w:abstractNumId w:val="7"/>
-  </w:num>
-  <w:num w:numId="6" w16cid:durableId="1024668249">
-    <w:abstractNumId w:val="10"/>
-  </w:num>
-  <w:num w:numId="7" w16cid:durableId="1904825612">
-    <w:abstractNumId w:val="0"/>
-  </w:num>
-  <w:num w:numId="8" w16cid:durableId="1892688238">
-    <w:abstractNumId w:val="1"/>
-  </w:num>
-  <w:num w:numId="9" w16cid:durableId="1708213871">
-    <w:abstractNumId w:val="6"/>
-  </w:num>
-  <w:num w:numId="10" w16cid:durableId="225649783">
-    <w:abstractNumId w:val="3"/>
-  </w:num>
-  <w:num w:numId="11" w16cid:durableId="1408457991">
-    <w:abstractNumId w:val="2"/>
-  </w:num>
-  <w:num w:numId="12" w16cid:durableId="1852717236">
-    <w:abstractNumId w:val="6"/>
-  </w:num>
-  <w:num w:numId="13" w16cid:durableId="1811365315">
+  <w:num w:numId="14">
     <w:abstractNumId w:val="4"/>
   </w:num>
 </w:numbering>
@@ -5907,7 +6127,6 @@
   <w:style w:type="character" w:default="1" w:styleId="DefaultParagraphFont">
     <w:name w:val="Default Paragraph Font"/>
     <w:uiPriority w:val="1"/>
-    <w:semiHidden/>
     <w:unhideWhenUsed/>
   </w:style>
   <w:style w:type="table" w:default="1" w:styleId="TableNormal">
@@ -6396,11 +6615,31 @@
       <w:u w:val="single"/>
     </w:rPr>
   </w:style>
+  <w:style w:type="paragraph" w:customStyle="1" w:styleId="TableParagraph">
+    <w:name w:val="Table Paragraph"/>
+    <w:basedOn w:val="Normal"/>
+    <w:uiPriority w:val="1"/>
+    <w:qFormat/>
+    <w:rsid w:val="00AD2CEF"/>
+    <w:pPr>
+      <w:widowControl w:val="0"/>
+      <w:autoSpaceDE w:val="0"/>
+      <w:autoSpaceDN w:val="0"/>
+      <w:spacing w:after="0" w:line="240" w:lineRule="auto"/>
+      <w:ind w:left="1208"/>
+    </w:pPr>
+    <w:rPr>
+      <w:rFonts w:ascii="Calibri" w:eastAsia="Calibri" w:hAnsi="Calibri" w:cs="Calibri"/>
+      <w:color w:val="auto"/>
+      <w:sz w:val="22"/>
+      <w:szCs w:val="22"/>
+    </w:rPr>
+  </w:style>
 </w:styles>
 </file>
 
 <file path=word/glossary/document.xml><?xml version="1.0" encoding="utf-8"?>
-<w:glossaryDocument xmlns:wpc="http://schemas.microsoft.com/office/word/2010/wordprocessingCanvas" xmlns:cx="http://schemas.microsoft.com/office/drawing/2014/chartex" xmlns:cx1="http://schemas.microsoft.com/office/drawing/2015/9/8/chartex" xmlns:cx2="http://schemas.microsoft.com/office/drawing/2015/10/21/chartex" xmlns:cx3="http://schemas.microsoft.com/office/drawing/2016/5/9/chartex" xmlns:cx4="http://schemas.microsoft.com/office/drawing/2016/5/10/chartex" xmlns:cx5="http://schemas.microsoft.com/office/drawing/2016/5/11/chartex" xmlns:cx6="http://schemas.microsoft.com/office/drawing/2016/5/12/chartex" xmlns:cx7="http://schemas.microsoft.com/office/drawing/2016/5/13/chartex" xmlns:cx8="http://schemas.microsoft.com/office/drawing/2016/5/14/chartex" xmlns:mc="http://schemas.openxmlformats.org/markup-compatibility/2006" xmlns:aink="http://schemas.microsoft.com/office/drawing/2016/ink" xmlns:am3d="http://schemas.microsoft.com/office/drawing/2017/model3d" xmlns:o="urn:schemas-microsoft-com:office:office" xmlns:oel="http://schemas.microsoft.com/office/2019/extlst" xmlns:r="http://schemas.openxmlformats.org/officeDocument/2006/relationships" xmlns:m="http://schemas.openxmlformats.org/officeDocument/2006/math" xmlns:v="urn:schemas-microsoft-com:vml" xmlns:wp14="http://schemas.microsoft.com/office/word/2010/wordprocessingDrawing" xmlns:wp="http://schemas.openxmlformats.org/drawingml/2006/wordprocessingDrawing" xmlns:w10="urn:schemas-microsoft-com:office:word" xmlns:w="http://schemas.openxmlformats.org/wordprocessingml/2006/main" xmlns:w14="http://schemas.microsoft.com/office/word/2010/wordml" xmlns:w15="http://schemas.microsoft.com/office/word/2012/wordml" xmlns:w16cex="http://schemas.microsoft.com/office/word/2018/wordml/cex" xmlns:w16cid="http://schemas.microsoft.com/office/word/2016/wordml/cid" xmlns:w16="http://schemas.microsoft.com/office/word/2018/wordml" xmlns:w16du="http://schemas.microsoft.com/office/word/2023/wordml/word16du" xmlns:w16sdtdh="http://schemas.microsoft.com/office/word/2020/wordml/sdtdatahash" xmlns:w16se="http://schemas.microsoft.com/office/word/2015/wordml/symex" xmlns:wpg="http://schemas.microsoft.com/office/word/2010/wordprocessingGroup" xmlns:wpi="http://schemas.microsoft.com/office/word/2010/wordprocessingInk" xmlns:wne="http://schemas.microsoft.com/office/word/2006/wordml" xmlns:wps="http://schemas.microsoft.com/office/word/2010/wordprocessingShape" mc:Ignorable="w14 w15 w16se w16cid w16 w16cex w16sdtdh wp14">
+<w:glossaryDocument xmlns:wpc="http://schemas.microsoft.com/office/word/2010/wordprocessingCanvas" xmlns:cx="http://schemas.microsoft.com/office/drawing/2014/chartex" xmlns:cx1="http://schemas.microsoft.com/office/drawing/2015/9/8/chartex" xmlns:cx2="http://schemas.microsoft.com/office/drawing/2015/10/21/chartex" xmlns:cx3="http://schemas.microsoft.com/office/drawing/2016/5/9/chartex" xmlns:cx4="http://schemas.microsoft.com/office/drawing/2016/5/10/chartex" xmlns:cx5="http://schemas.microsoft.com/office/drawing/2016/5/11/chartex" xmlns:cx6="http://schemas.microsoft.com/office/drawing/2016/5/12/chartex" xmlns:cx7="http://schemas.microsoft.com/office/drawing/2016/5/13/chartex" xmlns:cx8="http://schemas.microsoft.com/office/drawing/2016/5/14/chartex" xmlns:mc="http://schemas.openxmlformats.org/markup-compatibility/2006" xmlns:aink="http://schemas.microsoft.com/office/drawing/2016/ink" xmlns:am3d="http://schemas.microsoft.com/office/drawing/2017/model3d" xmlns:o="urn:schemas-microsoft-com:office:office" xmlns:r="http://schemas.openxmlformats.org/officeDocument/2006/relationships" xmlns:m="http://schemas.openxmlformats.org/officeDocument/2006/math" xmlns:v="urn:schemas-microsoft-com:vml" xmlns:wp14="http://schemas.microsoft.com/office/word/2010/wordprocessingDrawing" xmlns:wp="http://schemas.openxmlformats.org/drawingml/2006/wordprocessingDrawing" xmlns:w10="urn:schemas-microsoft-com:office:word" xmlns:w="http://schemas.openxmlformats.org/wordprocessingml/2006/main" xmlns:w14="http://schemas.microsoft.com/office/word/2010/wordml" xmlns:w15="http://schemas.microsoft.com/office/word/2012/wordml" xmlns:w16cex="http://schemas.microsoft.com/office/word/2018/wordml/cex" xmlns:w16cid="http://schemas.microsoft.com/office/word/2016/wordml/cid" xmlns:w16="http://schemas.microsoft.com/office/word/2018/wordml" xmlns:w16sdtdh="http://schemas.microsoft.com/office/word/2020/wordml/sdtdatahash" xmlns:w16se="http://schemas.microsoft.com/office/word/2015/wordml/symex" xmlns:wpg="http://schemas.microsoft.com/office/word/2010/wordprocessingGroup" xmlns:wpi="http://schemas.microsoft.com/office/word/2010/wordprocessingInk" xmlns:wne="http://schemas.microsoft.com/office/word/2006/wordml" xmlns:wps="http://schemas.microsoft.com/office/word/2010/wordprocessingShape" mc:Ignorable="w14 w15 w16se w16cid w16 w16cex w16sdtdh wp14">
   <w:docParts>
     <w:docPart>
       <w:docPartPr>
@@ -6498,7 +6737,7 @@
     <w:charset w:val="00"/>
     <w:family w:val="roman"/>
     <w:pitch w:val="variable"/>
-    <w:sig w:usb0="E0002EFF" w:usb1="C000785B" w:usb2="00000009" w:usb3="00000000" w:csb0="000001FF" w:csb1="00000000"/>
+    <w:sig w:usb0="E0002AFF" w:usb1="C0007843" w:usb2="00000009" w:usb3="00000000" w:csb0="000001FF" w:csb1="00000000"/>
   </w:font>
   <w:font w:name="Courier New">
     <w:panose1 w:val="02070309020205020404"/>
@@ -6533,34 +6772,34 @@
     <w:charset w:val="00"/>
     <w:family w:val="swiss"/>
     <w:pitch w:val="variable"/>
-    <w:sig w:usb0="E0002EFF" w:usb1="C000785B" w:usb2="00000009" w:usb3="00000000" w:csb0="000001FF" w:csb1="00000000"/>
+    <w:sig w:usb0="E0002AFF" w:usb1="C0007843" w:usb2="00000009" w:usb3="00000000" w:csb0="000001FF" w:csb1="00000000"/>
   </w:font>
   <w:font w:name="Rockwell">
-    <w:panose1 w:val="02060603020205020403"/>
+    <w:altName w:val="Rockwell"/>
     <w:charset w:val="00"/>
     <w:family w:val="roman"/>
     <w:pitch w:val="variable"/>
-    <w:sig w:usb0="00000007" w:usb1="00000000" w:usb2="00000000" w:usb3="00000000" w:csb0="00000003" w:csb1="00000000"/>
+    <w:sig w:usb0="00000003" w:usb1="00000000" w:usb2="00000000" w:usb3="00000000" w:csb0="00000001" w:csb1="00000000"/>
   </w:font>
   <w:font w:name="Calibri">
     <w:panose1 w:val="020F0502020204030204"/>
     <w:charset w:val="00"/>
     <w:family w:val="swiss"/>
     <w:pitch w:val="variable"/>
-    <w:sig w:usb0="E4002EFF" w:usb1="C200247B" w:usb2="00000009" w:usb3="00000000" w:csb0="000001FF" w:csb1="00000000"/>
+    <w:sig w:usb0="E0002AFF" w:usb1="4000ACFF" w:usb2="00000001" w:usb3="00000000" w:csb0="000001FF" w:csb1="00000000"/>
   </w:font>
   <w:font w:name="Calibri Light">
     <w:panose1 w:val="020F0302020204030204"/>
     <w:charset w:val="00"/>
     <w:family w:val="swiss"/>
     <w:pitch w:val="variable"/>
-    <w:sig w:usb0="E4002EFF" w:usb1="C200247B" w:usb2="00000009" w:usb3="00000000" w:csb0="000001FF" w:csb1="00000000"/>
+    <w:sig w:usb0="A0002AEF" w:usb1="4000207B" w:usb2="00000000" w:usb3="00000000" w:csb0="000001FF" w:csb1="00000000"/>
   </w:font>
 </w:fonts>
 </file>
 
 <file path=word/glossary/numbering.xml><?xml version="1.0" encoding="utf-8"?>
-<w:numbering xmlns:wpc="http://schemas.microsoft.com/office/word/2010/wordprocessingCanvas" xmlns:cx="http://schemas.microsoft.com/office/drawing/2014/chartex" xmlns:cx1="http://schemas.microsoft.com/office/drawing/2015/9/8/chartex" xmlns:cx2="http://schemas.microsoft.com/office/drawing/2015/10/21/chartex" xmlns:cx3="http://schemas.microsoft.com/office/drawing/2016/5/9/chartex" xmlns:cx4="http://schemas.microsoft.com/office/drawing/2016/5/10/chartex" xmlns:cx5="http://schemas.microsoft.com/office/drawing/2016/5/11/chartex" xmlns:cx6="http://schemas.microsoft.com/office/drawing/2016/5/12/chartex" xmlns:cx7="http://schemas.microsoft.com/office/drawing/2016/5/13/chartex" xmlns:cx8="http://schemas.microsoft.com/office/drawing/2016/5/14/chartex" xmlns:mc="http://schemas.openxmlformats.org/markup-compatibility/2006" xmlns:aink="http://schemas.microsoft.com/office/drawing/2016/ink" xmlns:am3d="http://schemas.microsoft.com/office/drawing/2017/model3d" xmlns:o="urn:schemas-microsoft-com:office:office" xmlns:oel="http://schemas.microsoft.com/office/2019/extlst" xmlns:r="http://schemas.openxmlformats.org/officeDocument/2006/relationships" xmlns:m="http://schemas.openxmlformats.org/officeDocument/2006/math" xmlns:v="urn:schemas-microsoft-com:vml" xmlns:wp14="http://schemas.microsoft.com/office/word/2010/wordprocessingDrawing" xmlns:wp="http://schemas.openxmlformats.org/drawingml/2006/wordprocessingDrawing" xmlns:w10="urn:schemas-microsoft-com:office:word" xmlns:w="http://schemas.openxmlformats.org/wordprocessingml/2006/main" xmlns:w14="http://schemas.microsoft.com/office/word/2010/wordml" xmlns:w15="http://schemas.microsoft.com/office/word/2012/wordml" xmlns:w16cex="http://schemas.microsoft.com/office/word/2018/wordml/cex" xmlns:w16cid="http://schemas.microsoft.com/office/word/2016/wordml/cid" xmlns:w16="http://schemas.microsoft.com/office/word/2018/wordml" xmlns:w16du="http://schemas.microsoft.com/office/word/2023/wordml/word16du" xmlns:w16sdtdh="http://schemas.microsoft.com/office/word/2020/wordml/sdtdatahash" xmlns:w16se="http://schemas.microsoft.com/office/word/2015/wordml/symex" xmlns:wpg="http://schemas.microsoft.com/office/word/2010/wordprocessingGroup" xmlns:wpi="http://schemas.microsoft.com/office/word/2010/wordprocessingInk" xmlns:wne="http://schemas.microsoft.com/office/word/2006/wordml" xmlns:wps="http://schemas.microsoft.com/office/word/2010/wordprocessingShape" mc:Ignorable="w14 w15 w16se w16cid w16 w16cex w16sdtdh wp14">
+<w:numbering xmlns:wpc="http://schemas.microsoft.com/office/word/2010/wordprocessingCanvas" xmlns:cx="http://schemas.microsoft.com/office/drawing/2014/chartex" xmlns:cx1="http://schemas.microsoft.com/office/drawing/2015/9/8/chartex" xmlns:cx2="http://schemas.microsoft.com/office/drawing/2015/10/21/chartex" xmlns:cx3="http://schemas.microsoft.com/office/drawing/2016/5/9/chartex" xmlns:cx4="http://schemas.microsoft.com/office/drawing/2016/5/10/chartex" xmlns:cx5="http://schemas.microsoft.com/office/drawing/2016/5/11/chartex" xmlns:cx6="http://schemas.microsoft.com/office/drawing/2016/5/12/chartex" xmlns:cx7="http://schemas.microsoft.com/office/drawing/2016/5/13/chartex" xmlns:cx8="http://schemas.microsoft.com/office/drawing/2016/5/14/chartex" xmlns:mc="http://schemas.openxmlformats.org/markup-compatibility/2006" xmlns:aink="http://schemas.microsoft.com/office/drawing/2016/ink" xmlns:am3d="http://schemas.microsoft.com/office/drawing/2017/model3d" xmlns:o="urn:schemas-microsoft-com:office:office" xmlns:r="http://schemas.openxmlformats.org/officeDocument/2006/relationships" xmlns:m="http://schemas.openxmlformats.org/officeDocument/2006/math" xmlns:v="urn:schemas-microsoft-com:vml" xmlns:wp14="http://schemas.microsoft.com/office/word/2010/wordprocessingDrawing" xmlns:wp="http://schemas.openxmlformats.org/drawingml/2006/wordprocessingDrawing" xmlns:w10="urn:schemas-microsoft-com:office:word" xmlns:w="http://schemas.openxmlformats.org/wordprocessingml/2006/main" xmlns:w14="http://schemas.microsoft.com/office/word/2010/wordml" xmlns:w15="http://schemas.microsoft.com/office/word/2012/wordml" xmlns:w16cex="http://schemas.microsoft.com/office/word/2018/wordml/cex" xmlns:w16cid="http://schemas.microsoft.com/office/word/2016/wordml/cid" xmlns:w16="http://schemas.microsoft.com/office/word/2018/wordml" xmlns:w16sdtdh="http://schemas.microsoft.com/office/word/2020/wordml/sdtdatahash" xmlns:w16se="http://schemas.microsoft.com/office/word/2015/wordml/symex" xmlns:wpg="http://schemas.microsoft.com/office/word/2010/wordprocessingGroup" xmlns:wpi="http://schemas.microsoft.com/office/word/2010/wordprocessingInk" xmlns:wne="http://schemas.microsoft.com/office/word/2006/wordml" xmlns:wps="http://schemas.microsoft.com/office/word/2010/wordprocessingShape" mc:Ignorable="w14 w15 w16se w16cid w16 w16cex w16sdtdh wp14">
   <w:abstractNum w:abstractNumId="0" w15:restartNumberingAfterBreak="0">
     <w:nsid w:val="0A551D8A"/>
     <w:multiLevelType w:val="multilevel"/>
@@ -6682,10 +6921,10 @@
     <w:tmpl w:val="9D984FD2"/>
     <w:numStyleLink w:val="BullettedList"/>
   </w:abstractNum>
-  <w:num w:numId="1" w16cid:durableId="1817650565">
+  <w:num w:numId="1">
     <w:abstractNumId w:val="0"/>
   </w:num>
-  <w:num w:numId="2" w16cid:durableId="250432718">
+  <w:num w:numId="2">
     <w:abstractNumId w:val="1"/>
   </w:num>
 </w:numbering>
@@ -6719,10 +6958,12 @@
     <w:rsid w:val="005022E5"/>
     <w:rsid w:val="00591247"/>
     <w:rsid w:val="006440CC"/>
+    <w:rsid w:val="00686184"/>
     <w:rsid w:val="006A06BE"/>
     <w:rsid w:val="006D21D8"/>
     <w:rsid w:val="006D505F"/>
     <w:rsid w:val="007B2CF4"/>
+    <w:rsid w:val="008246CB"/>
     <w:rsid w:val="008D430D"/>
     <w:rsid w:val="00A823E0"/>
     <w:rsid w:val="00BD3B6B"/>
@@ -7214,6 +7455,14 @@
       </w:numPr>
     </w:pPr>
   </w:style>
+  <w:style w:type="paragraph" w:customStyle="1" w:styleId="6DB69A65A3ED4AEC900E3596FBD7B0E6">
+    <w:name w:val="6DB69A65A3ED4AEC900E3596FBD7B0E6"/>
+    <w:rsid w:val="008246CB"/>
+  </w:style>
+  <w:style w:type="paragraph" w:customStyle="1" w:styleId="4E0125D7140B46C0875357316DB1938B">
+    <w:name w:val="4E0125D7140B46C0875357316DB1938B"/>
+    <w:rsid w:val="008246CB"/>
+  </w:style>
 </w:styles>
 </file>
 
@@ -7426,6 +7675,23 @@
 </file>
 
 <file path=customXml/item1.xml><?xml version="1.0" encoding="utf-8"?>
+<?mso-contentType ?>
+<FormTemplates xmlns="http://schemas.microsoft.com/sharepoint/v3/contenttype/forms">
+  <Display>DocumentLibraryForm</Display>
+  <Edit>DocumentLibraryForm</Edit>
+  <New>DocumentLibraryForm</New>
+</FormTemplates>
+</file>
+
+<file path=customXml/item2.xml><?xml version="1.0" encoding="utf-8"?>
+<p:properties xmlns:p="http://schemas.microsoft.com/office/2006/metadata/properties" xmlns:xsi="http://www.w3.org/2001/XMLSchema-instance" xmlns:pc="http://schemas.microsoft.com/office/infopath/2007/PartnerControls">
+  <documentManagement>
+    <MediaServiceKeyPoints xmlns="71af3243-3dd4-4a8d-8c0d-dd76da1f02a5" xsi:nil="true"/>
+  </documentManagement>
+</p:properties>
+</file>
+
+<file path=customXml/item3.xml><?xml version="1.0" encoding="utf-8"?>
 <ct:contentTypeSchema xmlns:ct="http://schemas.microsoft.com/office/2006/metadata/contentType" xmlns:ma="http://schemas.microsoft.com/office/2006/metadata/properties/metaAttributes" ct:_="" ma:_="" ma:contentTypeName="Document" ma:contentTypeID="0x01010079F111ED35F8CC479449609E8A0923A6" ma:contentTypeVersion="11" ma:contentTypeDescription="Create a new document." ma:contentTypeScope="" ma:versionID="96291512c1ee715ab617f4c07df79fc1">
   <xsd:schema xmlns:xsd="http://www.w3.org/2001/XMLSchema" xmlns:xs="http://www.w3.org/2001/XMLSchema" xmlns:p="http://schemas.microsoft.com/office/2006/metadata/properties" xmlns:ns2="71af3243-3dd4-4a8d-8c0d-dd76da1f02a5" xmlns:ns3="16c05727-aa75-4e4a-9b5f-8a80a1165891" targetNamespace="http://schemas.microsoft.com/office/2006/metadata/properties" ma:root="true" ma:fieldsID="8256c27c40ca5c40ce1cf6c44f0205df" ns2:_="" ns3:_="">
     <xsd:import namespace="71af3243-3dd4-4a8d-8c0d-dd76da1f02a5"/>
@@ -7636,28 +7902,29 @@
 </ct:contentTypeSchema>
 </file>
 
-<file path=customXml/item2.xml><?xml version="1.0" encoding="utf-8"?>
-<p:properties xmlns:p="http://schemas.microsoft.com/office/2006/metadata/properties" xmlns:xsi="http://www.w3.org/2001/XMLSchema-instance" xmlns:pc="http://schemas.microsoft.com/office/infopath/2007/PartnerControls">
-  <documentManagement>
-    <MediaServiceKeyPoints xmlns="71af3243-3dd4-4a8d-8c0d-dd76da1f02a5" xsi:nil="true"/>
-  </documentManagement>
-</p:properties>
-</file>
-
-<file path=customXml/item3.xml><?xml version="1.0" encoding="utf-8"?>
-<?mso-contentType ?>
-<FormTemplates xmlns="http://schemas.microsoft.com/sharepoint/v3/contenttype/forms">
-  <Display>DocumentLibraryForm</Display>
-  <Edit>DocumentLibraryForm</Edit>
-  <New>DocumentLibraryForm</New>
-</FormTemplates>
-</file>
-
 <file path=customXml/item4.xml><?xml version="1.0" encoding="utf-8"?>
 <b:Sources xmlns:b="http://schemas.openxmlformats.org/officeDocument/2006/bibliography" xmlns="http://schemas.openxmlformats.org/officeDocument/2006/bibliography" SelectedStyle="\APASixthEditionOfficeOnline.xsl" StyleName="APA" Version="6"/>
 </file>
 
 <file path=customXml/itemProps1.xml><?xml version="1.0" encoding="utf-8"?>
+<ds:datastoreItem xmlns:ds="http://schemas.openxmlformats.org/officeDocument/2006/customXml" ds:itemID="{7B583799-85B8-4E2A-9EFE-6187A4DAF098}">
+  <ds:schemaRefs>
+    <ds:schemaRef ds:uri="http://schemas.microsoft.com/sharepoint/v3/contenttype/forms"/>
+  </ds:schemaRefs>
+</ds:datastoreItem>
+</file>
+
+<file path=customXml/itemProps2.xml><?xml version="1.0" encoding="utf-8"?>
+<ds:datastoreItem xmlns:ds="http://schemas.openxmlformats.org/officeDocument/2006/customXml" ds:itemID="{FE9CB4F8-792D-4AD0-B590-AADEB9CEAFAF}">
+  <ds:schemaRefs>
+    <ds:schemaRef ds:uri="http://schemas.microsoft.com/office/2006/metadata/properties"/>
+    <ds:schemaRef ds:uri="http://schemas.microsoft.com/office/infopath/2007/PartnerControls"/>
+    <ds:schemaRef ds:uri="71af3243-3dd4-4a8d-8c0d-dd76da1f02a5"/>
+  </ds:schemaRefs>
+</ds:datastoreItem>
+</file>
+
+<file path=customXml/itemProps3.xml><?xml version="1.0" encoding="utf-8"?>
 <ds:datastoreItem xmlns:ds="http://schemas.openxmlformats.org/officeDocument/2006/customXml" ds:itemID="{EDC5BE45-5605-47A2-9919-98DF89283EEB}">
   <ds:schemaRefs>
     <ds:schemaRef ds:uri="http://schemas.microsoft.com/office/2006/metadata/contentType"/>
@@ -7676,24 +7943,6 @@
 </ds:datastoreItem>
 </file>
 
-<file path=customXml/itemProps2.xml><?xml version="1.0" encoding="utf-8"?>
-<ds:datastoreItem xmlns:ds="http://schemas.openxmlformats.org/officeDocument/2006/customXml" ds:itemID="{FE9CB4F8-792D-4AD0-B590-AADEB9CEAFAF}">
-  <ds:schemaRefs>
-    <ds:schemaRef ds:uri="http://schemas.microsoft.com/office/2006/metadata/properties"/>
-    <ds:schemaRef ds:uri="http://schemas.microsoft.com/office/infopath/2007/PartnerControls"/>
-    <ds:schemaRef ds:uri="71af3243-3dd4-4a8d-8c0d-dd76da1f02a5"/>
-  </ds:schemaRefs>
-</ds:datastoreItem>
-</file>
-
-<file path=customXml/itemProps3.xml><?xml version="1.0" encoding="utf-8"?>
-<ds:datastoreItem xmlns:ds="http://schemas.openxmlformats.org/officeDocument/2006/customXml" ds:itemID="{7B583799-85B8-4E2A-9EFE-6187A4DAF098}">
-  <ds:schemaRefs>
-    <ds:schemaRef ds:uri="http://schemas.microsoft.com/sharepoint/v3/contenttype/forms"/>
-  </ds:schemaRefs>
-</ds:datastoreItem>
-</file>
-
 <file path=customXml/itemProps4.xml><?xml version="1.0" encoding="utf-8"?>
 <ds:datastoreItem xmlns:ds="http://schemas.openxmlformats.org/officeDocument/2006/customXml" ds:itemID="{8255DA03-8857-4DA3-8058-5F027BAD40C8}">
   <ds:schemaRefs>

</xml_diff>